<commit_message>
Site updated: 2016-03-20 11:37:51
</commit_message>
<xml_diff>
--- a/assets/front-end/resume_front-end.docx
+++ b/assets/front-end/resume_front-end.docx
@@ -11,6 +11,7 @@
         <w:jc w:val="center"/>
         <w:outlineLvl w:val="0"/>
         <w:rPr>
+          <w:rStyle w:val="None A"/>
           <w:rFonts w:ascii="微软雅黑" w:cs="微软雅黑" w:hAnsi="微软雅黑" w:eastAsia="微软雅黑"/>
           <w:b w:val="1"/>
           <w:bCs w:val="1"/>
@@ -24,6 +25,7 @@
       </w:pPr>
       <w:r>
         <w:rPr>
+          <w:rStyle w:val="None A"/>
           <w:rFonts w:ascii="微软雅黑" w:cs="微软雅黑" w:hAnsi="微软雅黑" w:eastAsia="微软雅黑"/>
           <w:b w:val="1"/>
           <w:bCs w:val="1"/>
@@ -56,6 +58,7 @@
         <w:jc w:val="left"/>
         <w:outlineLvl w:val="1"/>
         <w:rPr>
+          <w:rStyle w:val="None A"/>
           <w:rFonts w:ascii="微软雅黑" w:cs="微软雅黑" w:hAnsi="微软雅黑" w:eastAsia="微软雅黑"/>
           <w:b w:val="1"/>
           <w:bCs w:val="1"/>
@@ -68,6 +71,7 @@
       </w:pPr>
       <w:r>
         <w:rPr>
+          <w:rStyle w:val="None A"/>
           <w:rFonts w:ascii="微软雅黑" w:cs="微软雅黑" w:hAnsi="微软雅黑" w:eastAsia="微软雅黑"/>
           <w:b w:val="1"/>
           <w:bCs w:val="1"/>
@@ -83,6 +87,7 @@
       </w:r>
       <w:r>
         <w:rPr>
+          <w:rStyle w:val="None A"/>
           <w:rFonts w:ascii="微软雅黑" w:cs="微软雅黑" w:hAnsi="微软雅黑" w:eastAsia="微软雅黑"/>
           <w:b w:val="1"/>
           <w:bCs w:val="1"/>
@@ -91,63 +96,35 @@
           <w:sz w:val="36"/>
           <w:szCs w:val="36"/>
           <w:u w:color="111111"/>
-          <w:lang w:val="en-US"/>
-        </w:rPr>
-        <w:tab/>
-      </w:r>
-    </w:p>
-    <w:p>
-      <w:pPr>
-        <w:pStyle w:val="Normal.0"/>
-        <w:widowControl w:val="1"/>
-        <w:numPr>
-          <w:ilvl w:val="0"/>
-          <w:numId w:val="2"/>
-        </w:numPr>
-        <w:shd w:val="clear" w:color="auto" w:fill="ffffff"/>
-        <w:bidi w:val="0"/>
-        <w:spacing w:line="400" w:lineRule="exact"/>
-        <w:ind w:right="301"/>
-        <w:jc w:val="left"/>
-        <w:rPr>
-          <w:rFonts w:ascii="微软雅黑 Light" w:cs="微软雅黑 Light" w:hAnsi="微软雅黑 Light" w:eastAsia="微软雅黑 Light"/>
-          <w:color w:val="111111"/>
-          <w:kern w:val="0"/>
-          <w:sz w:val="24"/>
-          <w:szCs w:val="24"/>
-          <w:u w:color="111111"/>
-          <w:rtl w:val="0"/>
-        </w:rPr>
-      </w:pPr>
-      <w:r>
-        <w:rPr>
-          <w:rFonts w:ascii="微软雅黑" w:cs="微软雅黑" w:hAnsi="微软雅黑" w:eastAsia="微软雅黑"/>
-          <w:color w:val="111111"/>
-          <w:kern w:val="0"/>
-          <w:sz w:val="24"/>
-          <w:szCs w:val="24"/>
-          <w:u w:color="111111"/>
-          <w:lang w:val="en-US"/>
+          <w:lang w:val="zh-TW" w:eastAsia="zh-TW"/>
         </w:rPr>
         <w:drawing>
           <wp:anchor distT="0" distB="0" distL="0" distR="0" simplePos="0" relativeHeight="251659264" behindDoc="0" locked="0" layoutInCell="1" allowOverlap="1">
             <wp:simplePos x="0" y="0"/>
-            <wp:positionH relativeFrom="column">
-              <wp:posOffset>3681095</wp:posOffset>
+            <wp:positionH relativeFrom="margin">
+              <wp:posOffset>3874134</wp:posOffset>
             </wp:positionH>
             <wp:positionV relativeFrom="line">
-              <wp:posOffset>80644</wp:posOffset>
+              <wp:posOffset>552448</wp:posOffset>
             </wp:positionV>
-            <wp:extent cx="1729105" cy="1886586"/>
+            <wp:extent cx="1583056" cy="1727235"/>
             <wp:effectExtent l="0" t="0" r="0" b="0"/>
-            <wp:wrapNone/>
+            <wp:wrapThrough wrapText="bothSides" distL="0" distR="0">
+              <wp:wrapPolygon edited="1">
+                <wp:start x="0" y="0"/>
+                <wp:lineTo x="0" y="21600"/>
+                <wp:lineTo x="21601" y="21600"/>
+                <wp:lineTo x="21601" y="0"/>
+                <wp:lineTo x="0" y="0"/>
+              </wp:wrapPolygon>
+            </wp:wrapThrough>
             <wp:docPr id="1073741825" name="officeArt object"/>
             <wp:cNvGraphicFramePr/>
             <a:graphic xmlns:a="http://schemas.openxmlformats.org/drawingml/2006/main">
               <a:graphicData uri="http://schemas.openxmlformats.org/drawingml/2006/picture">
                 <pic:pic xmlns:pic="http://schemas.openxmlformats.org/drawingml/2006/picture">
                   <pic:nvPicPr>
-                    <pic:cNvPr id="1073741825" name="image1.jpg"/>
+                    <pic:cNvPr id="1073741825" name="image1.jpeg"/>
                     <pic:cNvPicPr>
                       <a:picLocks noChangeAspect="1"/>
                     </pic:cNvPicPr>
@@ -156,6 +133,7 @@
                     <a:blip r:embed="rId4">
                       <a:extLst/>
                     </a:blip>
+                    <a:srcRect l="2405" t="2405" r="2405" b="2405"/>
                     <a:stretch>
                       <a:fillRect/>
                     </a:stretch>
@@ -163,7 +141,7 @@
                   <pic:spPr>
                     <a:xfrm>
                       <a:off x="0" y="0"/>
-                      <a:ext cx="1729105" cy="1886586"/>
+                      <a:ext cx="1583056" cy="1727235"/>
                     </a:xfrm>
                     <a:prstGeom prst="rect">
                       <a:avLst/>
@@ -182,16 +160,18 @@
       </w:r>
       <w:r>
         <w:rPr>
-          <w:rFonts w:ascii="微软雅黑 Light" w:cs="微软雅黑 Light" w:hAnsi="微软雅黑 Light" w:eastAsia="微软雅黑 Light"/>
-          <w:color w:val="111111"/>
-          <w:kern w:val="0"/>
-          <w:sz w:val="24"/>
-          <w:szCs w:val="24"/>
-          <w:u w:color="111111"/>
-          <w:rtl w:val="0"/>
-          <w:lang w:val="zh-TW" w:eastAsia="zh-TW"/>
-        </w:rPr>
-        <w:t>性别：男</w:t>
+          <w:rStyle w:val="None A"/>
+          <w:rFonts w:ascii="微软雅黑" w:cs="微软雅黑" w:hAnsi="微软雅黑" w:eastAsia="微软雅黑"/>
+          <w:b w:val="1"/>
+          <w:bCs w:val="1"/>
+          <w:color w:val="111111"/>
+          <w:kern w:val="0"/>
+          <w:sz w:val="36"/>
+          <w:szCs w:val="36"/>
+          <w:u w:color="111111"/>
+          <w:lang w:val="en-US"/>
+        </w:rPr>
+        <w:tab/>
       </w:r>
     </w:p>
     <w:p>
@@ -208,78 +188,30 @@
         <w:ind w:right="301"/>
         <w:jc w:val="left"/>
         <w:rPr>
-          <w:rFonts w:ascii="微软雅黑 Light" w:cs="微软雅黑 Light" w:hAnsi="微软雅黑 Light" w:eastAsia="微软雅黑 Light"/>
-          <w:color w:val="111111"/>
-          <w:kern w:val="0"/>
-          <w:sz w:val="24"/>
-          <w:szCs w:val="24"/>
-          <w:u w:color="111111"/>
-          <w:rtl w:val="0"/>
-          <w:lang w:val="zh-TW" w:eastAsia="zh-TW"/>
-        </w:rPr>
-      </w:pPr>
-      <w:r>
-        <w:rPr>
-          <w:rFonts w:ascii="微软雅黑 Light" w:cs="微软雅黑 Light" w:hAnsi="微软雅黑 Light" w:eastAsia="微软雅黑 Light"/>
-          <w:color w:val="111111"/>
-          <w:kern w:val="0"/>
-          <w:sz w:val="24"/>
-          <w:szCs w:val="24"/>
-          <w:u w:color="111111"/>
-          <w:rtl w:val="0"/>
-          <w:lang w:val="zh-TW" w:eastAsia="zh-TW"/>
-        </w:rPr>
-        <w:t xml:space="preserve">学历：本科 </w:t>
-      </w:r>
-      <w:r>
-        <w:rPr>
-          <w:rFonts w:ascii="微软雅黑 Light" w:cs="微软雅黑 Light" w:hAnsi="微软雅黑 Light" w:eastAsia="微软雅黑 Light"/>
-          <w:color w:val="111111"/>
-          <w:kern w:val="0"/>
-          <w:sz w:val="24"/>
-          <w:szCs w:val="24"/>
-          <w:u w:color="111111"/>
-          <w:rtl w:val="0"/>
-          <w:lang w:val="en-US"/>
-        </w:rPr>
-        <w:t xml:space="preserve">| </w:t>
-      </w:r>
-      <w:r>
-        <w:rPr>
-          <w:rFonts w:ascii="微软雅黑 Light" w:cs="微软雅黑 Light" w:hAnsi="微软雅黑 Light" w:eastAsia="微软雅黑 Light"/>
-          <w:color w:val="111111"/>
-          <w:kern w:val="0"/>
-          <w:sz w:val="24"/>
-          <w:szCs w:val="24"/>
-          <w:u w:color="111111"/>
-          <w:rtl w:val="0"/>
-          <w:lang w:val="zh-CN" w:eastAsia="zh-CN"/>
-        </w:rPr>
-        <w:t>2013</w:t>
-      </w:r>
-      <w:r>
-        <w:rPr>
-          <w:rFonts w:ascii="微软雅黑 Light" w:cs="微软雅黑 Light" w:hAnsi="微软雅黑 Light" w:eastAsia="微软雅黑 Light"/>
-          <w:color w:val="111111"/>
-          <w:sz w:val="24"/>
-          <w:szCs w:val="24"/>
-          <w:rtl w:val="0"/>
-          <w:lang w:val="zh-CN" w:eastAsia="zh-CN"/>
-        </w:rPr>
-        <w:t>级</w:t>
-      </w:r>
-      <w:r>
-        <w:rPr>
-          <w:rFonts w:ascii="微软雅黑 Light" w:cs="微软雅黑 Light" w:hAnsi="微软雅黑 Light" w:eastAsia="微软雅黑 Light"/>
-          <w:color w:val="111111"/>
-          <w:kern w:val="0"/>
-          <w:sz w:val="24"/>
-          <w:szCs w:val="24"/>
-          <w:u w:color="111111"/>
-          <w:rtl w:val="0"/>
-          <w:lang w:val="zh-TW" w:eastAsia="zh-TW"/>
-        </w:rPr>
-        <w:t>重庆邮电大学 软件工程专业</w:t>
+          <w:rStyle w:val="None A"/>
+          <w:rFonts w:ascii="微软雅黑 Light" w:cs="微软雅黑 Light" w:hAnsi="微软雅黑 Light" w:eastAsia="微软雅黑 Light"/>
+          <w:color w:val="111111"/>
+          <w:kern w:val="0"/>
+          <w:sz w:val="24"/>
+          <w:szCs w:val="24"/>
+          <w:u w:color="111111"/>
+          <w:rtl w:val="0"/>
+          <w:lang w:val="zh-TW" w:eastAsia="zh-TW"/>
+        </w:rPr>
+      </w:pPr>
+      <w:r>
+        <w:rPr>
+          <w:rStyle w:val="None A"/>
+          <w:rFonts w:ascii="微软雅黑 Light" w:cs="微软雅黑 Light" w:hAnsi="微软雅黑 Light" w:eastAsia="微软雅黑 Light"/>
+          <w:color w:val="111111"/>
+          <w:kern w:val="0"/>
+          <w:sz w:val="24"/>
+          <w:szCs w:val="24"/>
+          <w:u w:color="111111"/>
+          <w:rtl w:val="0"/>
+          <w:lang w:val="zh-TW" w:eastAsia="zh-TW"/>
+        </w:rPr>
+        <w:t>性别：男</w:t>
       </w:r>
     </w:p>
     <w:p>
@@ -296,28 +228,83 @@
         <w:ind w:right="301"/>
         <w:jc w:val="left"/>
         <w:rPr>
-          <w:rFonts w:ascii="微软雅黑 Light" w:cs="微软雅黑 Light" w:hAnsi="微软雅黑 Light" w:eastAsia="微软雅黑 Light"/>
-          <w:color w:val="111111"/>
-          <w:kern w:val="0"/>
-          <w:sz w:val="24"/>
-          <w:szCs w:val="24"/>
-          <w:u w:color="111111"/>
-          <w:rtl w:val="0"/>
-          <w:lang w:val="zh-TW" w:eastAsia="zh-TW"/>
-        </w:rPr>
-      </w:pPr>
-      <w:r>
-        <w:rPr>
-          <w:rFonts w:ascii="微软雅黑 Light" w:cs="微软雅黑 Light" w:hAnsi="微软雅黑 Light" w:eastAsia="微软雅黑 Light"/>
-          <w:color w:val="111111"/>
-          <w:kern w:val="0"/>
-          <w:sz w:val="24"/>
-          <w:szCs w:val="24"/>
-          <w:u w:color="111111"/>
-          <w:rtl w:val="0"/>
-          <w:lang w:val="zh-TW" w:eastAsia="zh-TW"/>
-        </w:rPr>
-        <w:t>工作年限：两年半</w:t>
+          <w:rStyle w:val="None A"/>
+          <w:rFonts w:ascii="微软雅黑 Light" w:cs="微软雅黑 Light" w:hAnsi="微软雅黑 Light" w:eastAsia="微软雅黑 Light"/>
+          <w:color w:val="111111"/>
+          <w:kern w:val="0"/>
+          <w:sz w:val="24"/>
+          <w:szCs w:val="24"/>
+          <w:u w:color="111111"/>
+          <w:rtl w:val="0"/>
+          <w:lang w:val="zh-TW" w:eastAsia="zh-TW"/>
+        </w:rPr>
+      </w:pPr>
+      <w:r>
+        <w:rPr>
+          <w:rStyle w:val="None A"/>
+          <w:rFonts w:ascii="微软雅黑 Light" w:cs="微软雅黑 Light" w:hAnsi="微软雅黑 Light" w:eastAsia="微软雅黑 Light"/>
+          <w:color w:val="111111"/>
+          <w:kern w:val="0"/>
+          <w:sz w:val="24"/>
+          <w:szCs w:val="24"/>
+          <w:u w:color="111111"/>
+          <w:rtl w:val="0"/>
+          <w:lang w:val="zh-TW" w:eastAsia="zh-TW"/>
+        </w:rPr>
+        <w:t xml:space="preserve">学历：本科 </w:t>
+      </w:r>
+      <w:r>
+        <w:rPr>
+          <w:rStyle w:val="None A"/>
+          <w:rFonts w:ascii="微软雅黑 Light" w:cs="微软雅黑 Light" w:hAnsi="微软雅黑 Light" w:eastAsia="微软雅黑 Light"/>
+          <w:color w:val="111111"/>
+          <w:kern w:val="0"/>
+          <w:sz w:val="24"/>
+          <w:szCs w:val="24"/>
+          <w:u w:color="111111"/>
+          <w:rtl w:val="0"/>
+          <w:lang w:val="en-US"/>
+        </w:rPr>
+        <w:t xml:space="preserve">| </w:t>
+      </w:r>
+      <w:r>
+        <w:rPr>
+          <w:rStyle w:val="None A"/>
+          <w:rFonts w:ascii="微软雅黑 Light" w:cs="微软雅黑 Light" w:hAnsi="微软雅黑 Light" w:eastAsia="微软雅黑 Light"/>
+          <w:color w:val="111111"/>
+          <w:kern w:val="0"/>
+          <w:sz w:val="24"/>
+          <w:szCs w:val="24"/>
+          <w:u w:color="111111"/>
+          <w:rtl w:val="0"/>
+          <w:lang w:val="zh-TW" w:eastAsia="zh-TW"/>
+        </w:rPr>
+        <w:t>2013</w:t>
+      </w:r>
+      <w:r>
+        <w:rPr>
+          <w:rFonts w:ascii="微软雅黑 Light" w:cs="微软雅黑 Light" w:hAnsi="微软雅黑 Light" w:eastAsia="微软雅黑 Light"/>
+          <w:color w:val="111111"/>
+          <w:sz w:val="24"/>
+          <w:szCs w:val="24"/>
+          <w:rtl w:val="0"/>
+          <w:lang w:val="zh-CN" w:eastAsia="zh-CN"/>
+        </w:rPr>
+        <w:t>年毕业于</w:t>
+      </w:r>
+      <w:r>
+        <w:rPr>
+          <w:rStyle w:val="None A"/>
+          <w:rFonts w:ascii="微软雅黑 Light" w:cs="微软雅黑 Light" w:hAnsi="微软雅黑 Light" w:eastAsia="微软雅黑 Light"/>
+          <w:color w:val="111111"/>
+          <w:kern w:val="0"/>
+          <w:sz w:val="24"/>
+          <w:szCs w:val="24"/>
+          <w:u w:color="111111"/>
+          <w:rtl w:val="0"/>
+          <w:lang w:val="zh-TW" w:eastAsia="zh-TW"/>
+        </w:rPr>
+        <w:t>重庆邮电大学 软件工程专业</w:t>
       </w:r>
     </w:p>
     <w:p>
@@ -334,28 +321,30 @@
         <w:ind w:right="301"/>
         <w:jc w:val="left"/>
         <w:rPr>
-          <w:rFonts w:ascii="微软雅黑 Light" w:cs="微软雅黑 Light" w:hAnsi="微软雅黑 Light" w:eastAsia="微软雅黑 Light"/>
-          <w:color w:val="111111"/>
-          <w:kern w:val="0"/>
-          <w:sz w:val="24"/>
-          <w:szCs w:val="24"/>
-          <w:u w:color="111111"/>
-          <w:rtl w:val="0"/>
-          <w:lang w:val="zh-TW" w:eastAsia="zh-TW"/>
-        </w:rPr>
-      </w:pPr>
-      <w:r>
-        <w:rPr>
-          <w:rFonts w:ascii="微软雅黑 Light" w:cs="微软雅黑 Light" w:hAnsi="微软雅黑 Light" w:eastAsia="微软雅黑 Light"/>
-          <w:color w:val="111111"/>
-          <w:kern w:val="0"/>
-          <w:sz w:val="24"/>
-          <w:szCs w:val="24"/>
-          <w:u w:color="111111"/>
-          <w:rtl w:val="0"/>
-          <w:lang w:val="zh-TW" w:eastAsia="zh-TW"/>
-        </w:rPr>
-        <w:t>工作情况：在职</w:t>
+          <w:rStyle w:val="None A"/>
+          <w:rFonts w:ascii="微软雅黑 Light" w:cs="微软雅黑 Light" w:hAnsi="微软雅黑 Light" w:eastAsia="微软雅黑 Light"/>
+          <w:color w:val="111111"/>
+          <w:kern w:val="0"/>
+          <w:sz w:val="24"/>
+          <w:szCs w:val="24"/>
+          <w:u w:color="111111"/>
+          <w:rtl w:val="0"/>
+          <w:lang w:val="zh-TW" w:eastAsia="zh-TW"/>
+        </w:rPr>
+      </w:pPr>
+      <w:r>
+        <w:rPr>
+          <w:rStyle w:val="None A"/>
+          <w:rFonts w:ascii="微软雅黑 Light" w:cs="微软雅黑 Light" w:hAnsi="微软雅黑 Light" w:eastAsia="微软雅黑 Light"/>
+          <w:color w:val="111111"/>
+          <w:kern w:val="0"/>
+          <w:sz w:val="24"/>
+          <w:szCs w:val="24"/>
+          <w:u w:color="111111"/>
+          <w:rtl w:val="0"/>
+          <w:lang w:val="zh-TW" w:eastAsia="zh-TW"/>
+        </w:rPr>
+        <w:t>工作年限：两年半</w:t>
       </w:r>
     </w:p>
     <w:p>
@@ -372,91 +361,30 @@
         <w:ind w:right="301"/>
         <w:jc w:val="left"/>
         <w:rPr>
-          <w:rStyle w:val="None"/>
-          <w:rFonts w:ascii="微软雅黑 Light" w:cs="微软雅黑 Light" w:hAnsi="微软雅黑 Light" w:eastAsia="微软雅黑 Light"/>
-          <w:color w:val="111111"/>
-          <w:kern w:val="0"/>
-          <w:sz w:val="24"/>
-          <w:szCs w:val="24"/>
-          <w:u w:color="111111"/>
-          <w:rtl w:val="0"/>
-          <w:lang w:val="zh-TW" w:eastAsia="zh-TW"/>
-        </w:rPr>
-      </w:pPr>
-      <w:r>
-        <w:rPr>
-          <w:rFonts w:ascii="微软雅黑 Light" w:cs="微软雅黑 Light" w:hAnsi="微软雅黑 Light" w:eastAsia="微软雅黑 Light"/>
-          <w:color w:val="111111"/>
-          <w:kern w:val="0"/>
-          <w:sz w:val="24"/>
-          <w:szCs w:val="24"/>
-          <w:u w:color="111111"/>
-          <w:rtl w:val="0"/>
-          <w:lang w:val="zh-TW" w:eastAsia="zh-TW"/>
-        </w:rPr>
-        <w:t>电子邮件：</w:t>
-      </w:r>
-      <w:r>
-        <w:rPr>
-          <w:rStyle w:val="Hyperlink.0"/>
-          <w:rFonts w:ascii="微软雅黑 Light" w:cs="微软雅黑 Light" w:hAnsi="微软雅黑 Light" w:eastAsia="微软雅黑 Light"/>
-          <w:color w:val="111111"/>
-          <w:kern w:val="0"/>
-          <w:sz w:val="24"/>
-          <w:szCs w:val="24"/>
-          <w:u w:val="single" w:color="111111"/>
-          <w:lang w:val="en-US"/>
-        </w:rPr>
-        <w:fldChar w:fldCharType="begin" w:fldLock="0"/>
-      </w:r>
-      <w:r>
-        <w:rPr>
-          <w:rStyle w:val="Hyperlink.0"/>
-          <w:rFonts w:ascii="微软雅黑 Light" w:cs="微软雅黑 Light" w:hAnsi="微软雅黑 Light" w:eastAsia="微软雅黑 Light"/>
-          <w:color w:val="111111"/>
-          <w:kern w:val="0"/>
-          <w:sz w:val="24"/>
-          <w:szCs w:val="24"/>
-          <w:u w:val="single" w:color="111111"/>
-          <w:lang w:val="en-US"/>
-        </w:rPr>
-        <w:instrText xml:space="preserve"> HYPERLINK "mailto:zeke.zhou@foxmail.com"</w:instrText>
-      </w:r>
-      <w:r>
-        <w:rPr>
-          <w:rStyle w:val="Hyperlink.0"/>
-          <w:rFonts w:ascii="微软雅黑 Light" w:cs="微软雅黑 Light" w:hAnsi="微软雅黑 Light" w:eastAsia="微软雅黑 Light"/>
-          <w:color w:val="111111"/>
-          <w:kern w:val="0"/>
-          <w:sz w:val="24"/>
-          <w:szCs w:val="24"/>
-          <w:u w:val="single" w:color="111111"/>
-          <w:lang w:val="en-US"/>
-        </w:rPr>
-        <w:fldChar w:fldCharType="separate" w:fldLock="0"/>
-      </w:r>
-      <w:r>
-        <w:rPr>
-          <w:rStyle w:val="Hyperlink.0"/>
-          <w:rFonts w:ascii="微软雅黑 Light" w:cs="微软雅黑 Light" w:hAnsi="微软雅黑 Light" w:eastAsia="微软雅黑 Light"/>
-          <w:color w:val="111111"/>
-          <w:kern w:val="0"/>
-          <w:sz w:val="24"/>
-          <w:szCs w:val="24"/>
-          <w:u w:val="single" w:color="111111"/>
-          <w:rtl w:val="0"/>
-          <w:lang w:val="en-US"/>
-        </w:rPr>
-        <w:t>zeke.zhou@foxmail.com</w:t>
-      </w:r>
-      <w:r>
-        <w:rPr>
-          <w:rFonts w:ascii="微软雅黑 Light" w:cs="微软雅黑 Light" w:hAnsi="微软雅黑 Light" w:eastAsia="微软雅黑 Light"/>
-          <w:color w:val="111111"/>
-          <w:sz w:val="24"/>
-          <w:szCs w:val="24"/>
-        </w:rPr>
-        <w:fldChar w:fldCharType="end" w:fldLock="0"/>
+          <w:rStyle w:val="None A"/>
+          <w:rFonts w:ascii="微软雅黑 Light" w:cs="微软雅黑 Light" w:hAnsi="微软雅黑 Light" w:eastAsia="微软雅黑 Light"/>
+          <w:color w:val="111111"/>
+          <w:kern w:val="0"/>
+          <w:sz w:val="24"/>
+          <w:szCs w:val="24"/>
+          <w:u w:color="111111"/>
+          <w:rtl w:val="0"/>
+          <w:lang w:val="zh-TW" w:eastAsia="zh-TW"/>
+        </w:rPr>
+      </w:pPr>
+      <w:r>
+        <w:rPr>
+          <w:rStyle w:val="None A"/>
+          <w:rFonts w:ascii="微软雅黑 Light" w:cs="微软雅黑 Light" w:hAnsi="微软雅黑 Light" w:eastAsia="微软雅黑 Light"/>
+          <w:color w:val="111111"/>
+          <w:kern w:val="0"/>
+          <w:sz w:val="24"/>
+          <w:szCs w:val="24"/>
+          <w:u w:color="111111"/>
+          <w:rtl w:val="0"/>
+          <w:lang w:val="zh-TW" w:eastAsia="zh-TW"/>
+        </w:rPr>
+        <w:t>工作情况：在职</w:t>
       </w:r>
     </w:p>
     <w:p>
@@ -473,44 +401,92 @@
         <w:ind w:right="301"/>
         <w:jc w:val="left"/>
         <w:rPr>
-          <w:rStyle w:val="None"/>
-          <w:rFonts w:ascii="微软雅黑 Light" w:cs="微软雅黑 Light" w:hAnsi="微软雅黑 Light" w:eastAsia="微软雅黑 Light"/>
-          <w:color w:val="111111"/>
-          <w:kern w:val="0"/>
-          <w:sz w:val="24"/>
-          <w:szCs w:val="24"/>
-          <w:u w:color="111111"/>
-          <w:rtl w:val="0"/>
-          <w:lang w:val="zh-TW" w:eastAsia="zh-TW"/>
-        </w:rPr>
-      </w:pPr>
-      <w:r>
-        <w:rPr>
-          <w:rStyle w:val="None"/>
-          <w:rFonts w:ascii="微软雅黑 Light" w:cs="微软雅黑 Light" w:hAnsi="微软雅黑 Light" w:eastAsia="微软雅黑 Light"/>
-          <w:color w:val="111111"/>
-          <w:kern w:val="0"/>
-          <w:sz w:val="24"/>
-          <w:szCs w:val="24"/>
-          <w:u w:color="111111"/>
-          <w:rtl w:val="0"/>
-          <w:lang w:val="zh-TW" w:eastAsia="zh-TW"/>
-        </w:rPr>
-        <w:t>联系电话：</w:t>
-      </w:r>
-      <w:r>
-        <w:rPr>
-          <w:rStyle w:val="None"/>
-          <w:rFonts w:ascii="微软雅黑 Light" w:cs="微软雅黑 Light" w:hAnsi="微软雅黑 Light" w:eastAsia="微软雅黑 Light"/>
-          <w:color w:val="111111"/>
-          <w:kern w:val="0"/>
-          <w:sz w:val="24"/>
-          <w:szCs w:val="24"/>
-          <w:u w:color="111111"/>
-          <w:rtl w:val="0"/>
+          <w:rStyle w:val="None A"/>
+          <w:rFonts w:ascii="微软雅黑 Light" w:cs="微软雅黑 Light" w:hAnsi="微软雅黑 Light" w:eastAsia="微软雅黑 Light"/>
+          <w:color w:val="111111"/>
+          <w:kern w:val="0"/>
+          <w:sz w:val="24"/>
+          <w:szCs w:val="24"/>
+          <w:u w:color="111111"/>
+          <w:rtl w:val="0"/>
+          <w:lang w:val="zh-TW" w:eastAsia="zh-TW"/>
+        </w:rPr>
+      </w:pPr>
+      <w:r>
+        <w:rPr>
+          <w:rStyle w:val="None A"/>
+          <w:rFonts w:ascii="微软雅黑 Light" w:cs="微软雅黑 Light" w:hAnsi="微软雅黑 Light" w:eastAsia="微软雅黑 Light"/>
+          <w:color w:val="111111"/>
+          <w:kern w:val="0"/>
+          <w:sz w:val="24"/>
+          <w:szCs w:val="24"/>
+          <w:u w:color="111111"/>
+          <w:rtl w:val="0"/>
+          <w:lang w:val="zh-TW" w:eastAsia="zh-TW"/>
+        </w:rPr>
+        <w:t>电子邮件：</w:t>
+      </w:r>
+      <w:r>
+        <w:rPr>
+          <w:rStyle w:val="Hyperlink.0"/>
+          <w:rFonts w:ascii="微软雅黑 Light" w:cs="微软雅黑 Light" w:hAnsi="微软雅黑 Light" w:eastAsia="微软雅黑 Light"/>
+          <w:color w:val="111111"/>
+          <w:kern w:val="0"/>
+          <w:sz w:val="24"/>
+          <w:szCs w:val="24"/>
+          <w:u w:val="single" w:color="111111"/>
           <w:lang w:val="en-US"/>
         </w:rPr>
-        <w:t>18616132839</w:t>
+        <w:fldChar w:fldCharType="begin" w:fldLock="0"/>
+      </w:r>
+      <w:r>
+        <w:rPr>
+          <w:rStyle w:val="Hyperlink.0"/>
+          <w:rFonts w:ascii="微软雅黑 Light" w:cs="微软雅黑 Light" w:hAnsi="微软雅黑 Light" w:eastAsia="微软雅黑 Light"/>
+          <w:color w:val="111111"/>
+          <w:kern w:val="0"/>
+          <w:sz w:val="24"/>
+          <w:szCs w:val="24"/>
+          <w:u w:val="single" w:color="111111"/>
+          <w:lang w:val="en-US"/>
+        </w:rPr>
+        <w:instrText xml:space="preserve"> HYPERLINK "mailto:zeke.zhou@foxmail.com"</w:instrText>
+      </w:r>
+      <w:r>
+        <w:rPr>
+          <w:rStyle w:val="Hyperlink.0"/>
+          <w:rFonts w:ascii="微软雅黑 Light" w:cs="微软雅黑 Light" w:hAnsi="微软雅黑 Light" w:eastAsia="微软雅黑 Light"/>
+          <w:color w:val="111111"/>
+          <w:kern w:val="0"/>
+          <w:sz w:val="24"/>
+          <w:szCs w:val="24"/>
+          <w:u w:val="single" w:color="111111"/>
+          <w:lang w:val="en-US"/>
+        </w:rPr>
+        <w:fldChar w:fldCharType="separate" w:fldLock="0"/>
+      </w:r>
+      <w:r>
+        <w:rPr>
+          <w:rStyle w:val="Hyperlink.0"/>
+          <w:rFonts w:ascii="微软雅黑 Light" w:cs="微软雅黑 Light" w:hAnsi="微软雅黑 Light" w:eastAsia="微软雅黑 Light"/>
+          <w:color w:val="111111"/>
+          <w:kern w:val="0"/>
+          <w:sz w:val="24"/>
+          <w:szCs w:val="24"/>
+          <w:u w:val="single" w:color="111111"/>
+          <w:rtl w:val="0"/>
+          <w:lang w:val="en-US"/>
+        </w:rPr>
+        <w:t>zeke.zhou@foxmail.com</w:t>
+      </w:r>
+      <w:r>
+        <w:rPr>
+          <w:rFonts w:ascii="微软雅黑 Light" w:cs="微软雅黑 Light" w:hAnsi="微软雅黑 Light" w:eastAsia="微软雅黑 Light"/>
+          <w:color w:val="111111"/>
+          <w:sz w:val="24"/>
+          <w:szCs w:val="24"/>
+        </w:rPr>
+        <w:fldChar w:fldCharType="end" w:fldLock="0"/>
       </w:r>
     </w:p>
     <w:p>
@@ -527,92 +503,44 @@
         <w:ind w:right="301"/>
         <w:jc w:val="left"/>
         <w:rPr>
-          <w:rStyle w:val="None"/>
-          <w:rFonts w:ascii="微软雅黑 Light" w:cs="微软雅黑 Light" w:hAnsi="微软雅黑 Light" w:eastAsia="微软雅黑 Light"/>
-          <w:color w:val="111111"/>
-          <w:kern w:val="0"/>
-          <w:sz w:val="24"/>
-          <w:szCs w:val="24"/>
-          <w:u w:color="111111"/>
-          <w:rtl w:val="0"/>
-          <w:lang w:val="zh-TW" w:eastAsia="zh-TW"/>
-        </w:rPr>
-      </w:pPr>
-      <w:r>
-        <w:rPr>
-          <w:rStyle w:val="None"/>
-          <w:rFonts w:ascii="微软雅黑 Light" w:cs="微软雅黑 Light" w:hAnsi="微软雅黑 Light" w:eastAsia="微软雅黑 Light"/>
-          <w:color w:val="111111"/>
-          <w:kern w:val="0"/>
-          <w:sz w:val="24"/>
-          <w:szCs w:val="24"/>
-          <w:u w:color="111111"/>
-          <w:rtl w:val="0"/>
-          <w:lang w:val="zh-TW" w:eastAsia="zh-TW"/>
-        </w:rPr>
-        <w:t>技术博客：</w:t>
-      </w:r>
-      <w:r>
-        <w:rPr>
-          <w:rStyle w:val="Hyperlink.0"/>
-          <w:rFonts w:ascii="微软雅黑 Light" w:cs="微软雅黑 Light" w:hAnsi="微软雅黑 Light" w:eastAsia="微软雅黑 Light"/>
-          <w:color w:val="111111"/>
-          <w:kern w:val="0"/>
-          <w:sz w:val="24"/>
-          <w:szCs w:val="24"/>
-          <w:u w:val="single" w:color="111111"/>
+          <w:rStyle w:val="None A"/>
+          <w:rFonts w:ascii="微软雅黑 Light" w:cs="微软雅黑 Light" w:hAnsi="微软雅黑 Light" w:eastAsia="微软雅黑 Light"/>
+          <w:color w:val="111111"/>
+          <w:kern w:val="0"/>
+          <w:sz w:val="24"/>
+          <w:szCs w:val="24"/>
+          <w:u w:color="111111"/>
+          <w:rtl w:val="0"/>
+          <w:lang w:val="zh-TW" w:eastAsia="zh-TW"/>
+        </w:rPr>
+      </w:pPr>
+      <w:r>
+        <w:rPr>
+          <w:rStyle w:val="None A"/>
+          <w:rFonts w:ascii="微软雅黑 Light" w:cs="微软雅黑 Light" w:hAnsi="微软雅黑 Light" w:eastAsia="微软雅黑 Light"/>
+          <w:color w:val="111111"/>
+          <w:kern w:val="0"/>
+          <w:sz w:val="24"/>
+          <w:szCs w:val="24"/>
+          <w:u w:color="111111"/>
+          <w:rtl w:val="0"/>
+          <w:lang w:val="zh-TW" w:eastAsia="zh-TW"/>
+        </w:rPr>
+        <w:t>联系电话：</w:t>
+      </w:r>
+      <w:r>
+        <w:rPr>
+          <w:rStyle w:val="None A"/>
+          <w:rFonts w:ascii="微软雅黑 Light" w:cs="微软雅黑 Light" w:hAnsi="微软雅黑 Light" w:eastAsia="微软雅黑 Light"/>
+          <w:color w:val="111111"/>
+          <w:kern w:val="0"/>
+          <w:sz w:val="24"/>
+          <w:szCs w:val="24"/>
+          <w:u w:color="111111"/>
+          <w:rtl w:val="0"/>
           <w:lang w:val="en-US"/>
         </w:rPr>
-        <w:fldChar w:fldCharType="begin" w:fldLock="0"/>
-      </w:r>
-      <w:r>
-        <w:rPr>
-          <w:rStyle w:val="Hyperlink.0"/>
-          <w:rFonts w:ascii="微软雅黑 Light" w:cs="微软雅黑 Light" w:hAnsi="微软雅黑 Light" w:eastAsia="微软雅黑 Light"/>
-          <w:color w:val="111111"/>
-          <w:kern w:val="0"/>
-          <w:sz w:val="24"/>
-          <w:szCs w:val="24"/>
-          <w:u w:val="single" w:color="111111"/>
-          <w:lang w:val="en-US"/>
-        </w:rPr>
-        <w:instrText xml:space="preserve"> HYPERLINK "http://track.zekeair.xyz/"</w:instrText>
-      </w:r>
-      <w:r>
-        <w:rPr>
-          <w:rStyle w:val="Hyperlink.0"/>
-          <w:rFonts w:ascii="微软雅黑 Light" w:cs="微软雅黑 Light" w:hAnsi="微软雅黑 Light" w:eastAsia="微软雅黑 Light"/>
-          <w:color w:val="111111"/>
-          <w:kern w:val="0"/>
-          <w:sz w:val="24"/>
-          <w:szCs w:val="24"/>
-          <w:u w:val="single" w:color="111111"/>
-          <w:lang w:val="en-US"/>
-        </w:rPr>
-        <w:fldChar w:fldCharType="separate" w:fldLock="0"/>
-      </w:r>
-      <w:r>
-        <w:rPr>
-          <w:rStyle w:val="Hyperlink.0"/>
-          <w:rFonts w:ascii="微软雅黑 Light" w:cs="微软雅黑 Light" w:hAnsi="微软雅黑 Light" w:eastAsia="微软雅黑 Light"/>
-          <w:color w:val="111111"/>
-          <w:kern w:val="0"/>
-          <w:sz w:val="24"/>
-          <w:szCs w:val="24"/>
-          <w:u w:val="single" w:color="111111"/>
-          <w:rtl w:val="0"/>
-          <w:lang w:val="en-US"/>
-        </w:rPr>
-        <w:t>http://track.zekeair.xyz</w:t>
-      </w:r>
-      <w:r>
-        <w:rPr>
-          <w:rFonts w:ascii="微软雅黑 Light" w:cs="微软雅黑 Light" w:hAnsi="微软雅黑 Light" w:eastAsia="微软雅黑 Light"/>
-          <w:color w:val="111111"/>
-          <w:sz w:val="24"/>
-          <w:szCs w:val="24"/>
-        </w:rPr>
-        <w:fldChar w:fldCharType="end" w:fldLock="0"/>
+        <w:t>18616132839</w:t>
       </w:r>
     </w:p>
     <w:p>
@@ -629,44 +557,30 @@
         <w:ind w:right="301"/>
         <w:jc w:val="left"/>
         <w:rPr>
-          <w:rStyle w:val="None"/>
-          <w:rFonts w:ascii="微软雅黑 Light" w:cs="微软雅黑 Light" w:hAnsi="微软雅黑 Light" w:eastAsia="微软雅黑 Light"/>
-          <w:color w:val="111111"/>
-          <w:kern w:val="0"/>
-          <w:sz w:val="24"/>
-          <w:szCs w:val="24"/>
-          <w:u w:color="111111"/>
-          <w:rtl w:val="0"/>
-          <w:lang w:val="en-US"/>
-        </w:rPr>
-      </w:pPr>
-      <w:r>
-        <w:rPr>
-          <w:rStyle w:val="None"/>
-          <w:rFonts w:ascii="微软雅黑 Light" w:cs="微软雅黑 Light" w:hAnsi="微软雅黑 Light" w:eastAsia="微软雅黑 Light"/>
-          <w:color w:val="111111"/>
-          <w:kern w:val="0"/>
-          <w:sz w:val="24"/>
-          <w:szCs w:val="24"/>
-          <w:u w:color="111111"/>
-          <w:rtl w:val="0"/>
-          <w:lang w:val="en-US"/>
-        </w:rPr>
-        <w:t>Github</w:t>
-      </w:r>
-      <w:r>
-        <w:rPr>
-          <w:rStyle w:val="None"/>
-          <w:rFonts w:ascii="微软雅黑 Light" w:cs="微软雅黑 Light" w:hAnsi="微软雅黑 Light" w:eastAsia="微软雅黑 Light"/>
-          <w:color w:val="111111"/>
-          <w:kern w:val="0"/>
-          <w:sz w:val="24"/>
-          <w:szCs w:val="24"/>
-          <w:u w:color="111111"/>
-          <w:rtl w:val="0"/>
-          <w:lang w:val="zh-TW" w:eastAsia="zh-TW"/>
-        </w:rPr>
-        <w:t>：</w:t>
+          <w:rStyle w:val="None A"/>
+          <w:rFonts w:ascii="微软雅黑 Light" w:cs="微软雅黑 Light" w:hAnsi="微软雅黑 Light" w:eastAsia="微软雅黑 Light"/>
+          <w:color w:val="111111"/>
+          <w:kern w:val="0"/>
+          <w:sz w:val="24"/>
+          <w:szCs w:val="24"/>
+          <w:u w:color="111111"/>
+          <w:rtl w:val="0"/>
+          <w:lang w:val="zh-TW" w:eastAsia="zh-TW"/>
+        </w:rPr>
+      </w:pPr>
+      <w:r>
+        <w:rPr>
+          <w:rStyle w:val="None A"/>
+          <w:rFonts w:ascii="微软雅黑 Light" w:cs="微软雅黑 Light" w:hAnsi="微软雅黑 Light" w:eastAsia="微软雅黑 Light"/>
+          <w:color w:val="111111"/>
+          <w:kern w:val="0"/>
+          <w:sz w:val="24"/>
+          <w:szCs w:val="24"/>
+          <w:u w:color="111111"/>
+          <w:rtl w:val="0"/>
+          <w:lang w:val="zh-TW" w:eastAsia="zh-TW"/>
+        </w:rPr>
+        <w:t>技术博客：</w:t>
       </w:r>
       <w:r>
         <w:rPr>
@@ -692,7 +606,7 @@
           <w:u w:val="single" w:color="111111"/>
           <w:lang w:val="en-US"/>
         </w:rPr>
-        <w:instrText xml:space="preserve"> HYPERLINK "https://github.com/zekeair"</w:instrText>
+        <w:instrText xml:space="preserve"> HYPERLINK "http://track.zekeair.xyz/"</w:instrText>
       </w:r>
       <w:r>
         <w:rPr>
@@ -719,7 +633,7 @@
           <w:rtl w:val="0"/>
           <w:lang w:val="en-US"/>
         </w:rPr>
-        <w:t>https://github.com/zekeair</w:t>
+        <w:t>http://track.zekeair.xyz</w:t>
       </w:r>
       <w:r>
         <w:rPr>
@@ -745,20 +659,136 @@
         <w:ind w:right="301"/>
         <w:jc w:val="left"/>
         <w:rPr>
-          <w:rStyle w:val="None"/>
-          <w:rFonts w:ascii="微软雅黑 Light" w:cs="微软雅黑 Light" w:hAnsi="微软雅黑 Light" w:eastAsia="微软雅黑 Light"/>
-          <w:color w:val="111111"/>
-          <w:kern w:val="0"/>
-          <w:sz w:val="24"/>
-          <w:szCs w:val="24"/>
-          <w:u w:color="111111"/>
-          <w:rtl w:val="0"/>
-          <w:lang w:val="zh-TW" w:eastAsia="zh-TW"/>
-        </w:rPr>
-      </w:pPr>
-      <w:r>
-        <w:rPr>
-          <w:rStyle w:val="None"/>
+          <w:rStyle w:val="None A"/>
+          <w:rFonts w:ascii="微软雅黑 Light" w:cs="微软雅黑 Light" w:hAnsi="微软雅黑 Light" w:eastAsia="微软雅黑 Light"/>
+          <w:color w:val="111111"/>
+          <w:kern w:val="0"/>
+          <w:sz w:val="24"/>
+          <w:szCs w:val="24"/>
+          <w:u w:color="111111"/>
+          <w:rtl w:val="0"/>
+          <w:lang w:val="en-US"/>
+        </w:rPr>
+      </w:pPr>
+      <w:r>
+        <w:rPr>
+          <w:rStyle w:val="None A"/>
+          <w:rFonts w:ascii="微软雅黑 Light" w:cs="微软雅黑 Light" w:hAnsi="微软雅黑 Light" w:eastAsia="微软雅黑 Light"/>
+          <w:color w:val="111111"/>
+          <w:kern w:val="0"/>
+          <w:sz w:val="24"/>
+          <w:szCs w:val="24"/>
+          <w:u w:color="111111"/>
+          <w:rtl w:val="0"/>
+          <w:lang w:val="en-US"/>
+        </w:rPr>
+        <w:t>Github</w:t>
+      </w:r>
+      <w:r>
+        <w:rPr>
+          <w:rStyle w:val="None A"/>
+          <w:rFonts w:ascii="微软雅黑 Light" w:cs="微软雅黑 Light" w:hAnsi="微软雅黑 Light" w:eastAsia="微软雅黑 Light"/>
+          <w:color w:val="111111"/>
+          <w:kern w:val="0"/>
+          <w:sz w:val="24"/>
+          <w:szCs w:val="24"/>
+          <w:u w:color="111111"/>
+          <w:rtl w:val="0"/>
+          <w:lang w:val="zh-TW" w:eastAsia="zh-TW"/>
+        </w:rPr>
+        <w:t>：</w:t>
+      </w:r>
+      <w:r>
+        <w:rPr>
+          <w:rStyle w:val="Hyperlink.0"/>
+          <w:rFonts w:ascii="微软雅黑 Light" w:cs="微软雅黑 Light" w:hAnsi="微软雅黑 Light" w:eastAsia="微软雅黑 Light"/>
+          <w:color w:val="111111"/>
+          <w:kern w:val="0"/>
+          <w:sz w:val="24"/>
+          <w:szCs w:val="24"/>
+          <w:u w:val="single" w:color="111111"/>
+          <w:lang w:val="en-US"/>
+        </w:rPr>
+        <w:fldChar w:fldCharType="begin" w:fldLock="0"/>
+      </w:r>
+      <w:r>
+        <w:rPr>
+          <w:rStyle w:val="Hyperlink.0"/>
+          <w:rFonts w:ascii="微软雅黑 Light" w:cs="微软雅黑 Light" w:hAnsi="微软雅黑 Light" w:eastAsia="微软雅黑 Light"/>
+          <w:color w:val="111111"/>
+          <w:kern w:val="0"/>
+          <w:sz w:val="24"/>
+          <w:szCs w:val="24"/>
+          <w:u w:val="single" w:color="111111"/>
+          <w:lang w:val="en-US"/>
+        </w:rPr>
+        <w:instrText xml:space="preserve"> HYPERLINK "https://github.com/zekeair"</w:instrText>
+      </w:r>
+      <w:r>
+        <w:rPr>
+          <w:rStyle w:val="Hyperlink.0"/>
+          <w:rFonts w:ascii="微软雅黑 Light" w:cs="微软雅黑 Light" w:hAnsi="微软雅黑 Light" w:eastAsia="微软雅黑 Light"/>
+          <w:color w:val="111111"/>
+          <w:kern w:val="0"/>
+          <w:sz w:val="24"/>
+          <w:szCs w:val="24"/>
+          <w:u w:val="single" w:color="111111"/>
+          <w:lang w:val="en-US"/>
+        </w:rPr>
+        <w:fldChar w:fldCharType="separate" w:fldLock="0"/>
+      </w:r>
+      <w:r>
+        <w:rPr>
+          <w:rStyle w:val="Hyperlink.0"/>
+          <w:rFonts w:ascii="微软雅黑 Light" w:cs="微软雅黑 Light" w:hAnsi="微软雅黑 Light" w:eastAsia="微软雅黑 Light"/>
+          <w:color w:val="111111"/>
+          <w:kern w:val="0"/>
+          <w:sz w:val="24"/>
+          <w:szCs w:val="24"/>
+          <w:u w:val="single" w:color="111111"/>
+          <w:rtl w:val="0"/>
+          <w:lang w:val="en-US"/>
+        </w:rPr>
+        <w:t>https://github.com/zekeair</w:t>
+      </w:r>
+      <w:r>
+        <w:rPr>
+          <w:rFonts w:ascii="微软雅黑 Light" w:cs="微软雅黑 Light" w:hAnsi="微软雅黑 Light" w:eastAsia="微软雅黑 Light"/>
+          <w:color w:val="111111"/>
+          <w:sz w:val="24"/>
+          <w:szCs w:val="24"/>
+        </w:rPr>
+        <w:fldChar w:fldCharType="end" w:fldLock="0"/>
+      </w:r>
+    </w:p>
+    <w:p>
+      <w:pPr>
+        <w:pStyle w:val="Normal.0"/>
+        <w:widowControl w:val="1"/>
+        <w:numPr>
+          <w:ilvl w:val="0"/>
+          <w:numId w:val="2"/>
+        </w:numPr>
+        <w:shd w:val="clear" w:color="auto" w:fill="ffffff"/>
+        <w:bidi w:val="0"/>
+        <w:spacing w:line="400" w:lineRule="exact"/>
+        <w:ind w:right="301"/>
+        <w:jc w:val="left"/>
+        <w:rPr>
+          <w:rStyle w:val="None A"/>
+          <w:rFonts w:ascii="微软雅黑 Light" w:cs="微软雅黑 Light" w:hAnsi="微软雅黑 Light" w:eastAsia="微软雅黑 Light"/>
+          <w:color w:val="111111"/>
+          <w:kern w:val="0"/>
+          <w:sz w:val="24"/>
+          <w:szCs w:val="24"/>
+          <w:u w:color="111111"/>
+          <w:rtl w:val="0"/>
+          <w:lang w:val="zh-TW" w:eastAsia="zh-TW"/>
+        </w:rPr>
+      </w:pPr>
+      <w:r>
+        <w:rPr>
+          <w:rStyle w:val="None A"/>
           <w:rFonts w:ascii="微软雅黑 Light" w:cs="微软雅黑 Light" w:hAnsi="微软雅黑 Light" w:eastAsia="微软雅黑 Light"/>
           <w:color w:val="111111"/>
           <w:kern w:val="0"/>
@@ -772,7 +802,7 @@
       </w:r>
       <w:r>
         <w:rPr>
-          <w:rStyle w:val="None"/>
+          <w:rStyle w:val="None A"/>
           <w:rFonts w:ascii="微软雅黑 Light" w:cs="微软雅黑 Light" w:hAnsi="微软雅黑 Light" w:eastAsia="微软雅黑 Light"/>
           <w:color w:val="111111"/>
           <w:kern w:val="0"/>
@@ -786,7 +816,7 @@
       </w:r>
       <w:r>
         <w:rPr>
-          <w:rStyle w:val="None"/>
+          <w:rStyle w:val="None A"/>
           <w:rFonts w:ascii="微软雅黑 Light" w:cs="微软雅黑 Light" w:hAnsi="微软雅黑 Light" w:eastAsia="微软雅黑 Light"/>
           <w:color w:val="111111"/>
           <w:kern w:val="0"/>
@@ -800,7 +830,7 @@
       </w:r>
       <w:r>
         <w:rPr>
-          <w:rStyle w:val="None"/>
+          <w:rStyle w:val="None A"/>
           <w:rFonts w:ascii="微软雅黑 Light" w:cs="微软雅黑 Light" w:hAnsi="微软雅黑 Light" w:eastAsia="微软雅黑 Light"/>
           <w:color w:val="111111"/>
           <w:kern w:val="0"/>
@@ -814,7 +844,7 @@
       </w:r>
       <w:r>
         <w:rPr>
-          <w:rStyle w:val="None"/>
+          <w:rStyle w:val="None A"/>
           <w:rFonts w:ascii="微软雅黑 Light" w:cs="微软雅黑 Light" w:hAnsi="微软雅黑 Light" w:eastAsia="微软雅黑 Light"/>
           <w:color w:val="111111"/>
           <w:kern w:val="0"/>
@@ -842,7 +872,7 @@
         <w:jc w:val="left"/>
         <w:outlineLvl w:val="1"/>
         <w:rPr>
-          <w:rStyle w:val="None"/>
+          <w:rStyle w:val="None A"/>
           <w:rFonts w:ascii="微软雅黑" w:cs="微软雅黑" w:hAnsi="微软雅黑" w:eastAsia="微软雅黑"/>
           <w:b w:val="1"/>
           <w:bCs w:val="1"/>
@@ -856,7 +886,7 @@
       </w:pPr>
       <w:r>
         <w:rPr>
-          <w:rStyle w:val="None"/>
+          <w:rStyle w:val="None A"/>
           <w:rFonts w:ascii="微软雅黑" w:cs="微软雅黑" w:hAnsi="微软雅黑" w:eastAsia="微软雅黑"/>
           <w:b w:val="1"/>
           <w:bCs w:val="1"/>
@@ -886,7 +916,7 @@
         <w:jc w:val="left"/>
         <w:outlineLvl w:val="3"/>
         <w:rPr>
-          <w:rStyle w:val="None"/>
+          <w:rStyle w:val="None A"/>
           <w:rFonts w:ascii="微软雅黑" w:cs="微软雅黑" w:hAnsi="微软雅黑" w:eastAsia="微软雅黑"/>
           <w:b w:val="1"/>
           <w:bCs w:val="1"/>
@@ -901,7 +931,7 @@
       </w:pPr>
       <w:r>
         <w:rPr>
-          <w:rStyle w:val="None"/>
+          <w:rStyle w:val="None A"/>
           <w:rFonts w:ascii="微软雅黑" w:cs="微软雅黑" w:hAnsi="微软雅黑" w:eastAsia="微软雅黑"/>
           <w:b w:val="1"/>
           <w:bCs w:val="1"/>
@@ -917,7 +947,7 @@
       </w:r>
       <w:r>
         <w:rPr>
-          <w:rStyle w:val="None"/>
+          <w:rStyle w:val="None A"/>
           <w:rFonts w:ascii="微软雅黑" w:cs="微软雅黑" w:hAnsi="微软雅黑" w:eastAsia="微软雅黑"/>
           <w:b w:val="1"/>
           <w:bCs w:val="1"/>
@@ -933,7 +963,7 @@
       </w:r>
       <w:r>
         <w:rPr>
-          <w:rStyle w:val="None"/>
+          <w:rStyle w:val="None A"/>
           <w:rFonts w:ascii="微软雅黑" w:cs="微软雅黑" w:hAnsi="微软雅黑" w:eastAsia="微软雅黑"/>
           <w:b w:val="1"/>
           <w:bCs w:val="1"/>
@@ -949,7 +979,7 @@
       </w:r>
       <w:r>
         <w:rPr>
-          <w:rStyle w:val="None"/>
+          <w:rStyle w:val="None A"/>
           <w:rFonts w:ascii="微软雅黑" w:cs="微软雅黑" w:hAnsi="微软雅黑" w:eastAsia="微软雅黑"/>
           <w:b w:val="1"/>
           <w:bCs w:val="1"/>
@@ -965,7 +995,7 @@
       </w:r>
       <w:r>
         <w:rPr>
-          <w:rStyle w:val="None"/>
+          <w:rStyle w:val="None A"/>
           <w:rFonts w:ascii="微软雅黑" w:cs="微软雅黑" w:hAnsi="微软雅黑" w:eastAsia="微软雅黑"/>
           <w:b w:val="1"/>
           <w:bCs w:val="1"/>
@@ -981,7 +1011,7 @@
       </w:r>
       <w:r>
         <w:rPr>
-          <w:rStyle w:val="None"/>
+          <w:rStyle w:val="None A"/>
           <w:rFonts w:ascii="微软雅黑" w:cs="微软雅黑" w:hAnsi="微软雅黑" w:eastAsia="微软雅黑"/>
           <w:b w:val="1"/>
           <w:bCs w:val="1"/>
@@ -997,7 +1027,7 @@
       </w:r>
       <w:r>
         <w:rPr>
-          <w:rStyle w:val="None"/>
+          <w:rStyle w:val="None A"/>
           <w:rFonts w:ascii="微软雅黑" w:cs="微软雅黑" w:hAnsi="微软雅黑" w:eastAsia="微软雅黑"/>
           <w:b w:val="1"/>
           <w:bCs w:val="1"/>
@@ -1013,7 +1043,7 @@
       </w:r>
       <w:r>
         <w:rPr>
-          <w:rStyle w:val="None"/>
+          <w:rStyle w:val="None A"/>
           <w:rFonts w:ascii="微软雅黑" w:cs="微软雅黑" w:hAnsi="微软雅黑" w:eastAsia="微软雅黑"/>
           <w:b w:val="1"/>
           <w:bCs w:val="1"/>
@@ -1037,7 +1067,7 @@
         <w:ind w:left="301" w:right="301" w:firstLine="0"/>
         <w:jc w:val="left"/>
         <w:rPr>
-          <w:rStyle w:val="None"/>
+          <w:rStyle w:val="None A"/>
           <w:rFonts w:ascii="微软雅黑" w:cs="微软雅黑" w:hAnsi="微软雅黑" w:eastAsia="微软雅黑"/>
           <w:b w:val="1"/>
           <w:bCs w:val="1"/>
@@ -1059,7 +1089,7 @@
         <w:jc w:val="left"/>
         <w:outlineLvl w:val="4"/>
         <w:rPr>
-          <w:rStyle w:val="None"/>
+          <w:rStyle w:val="None A"/>
           <w:rFonts w:ascii="微软雅黑" w:cs="微软雅黑" w:hAnsi="微软雅黑" w:eastAsia="微软雅黑"/>
           <w:b w:val="1"/>
           <w:bCs w:val="1"/>
@@ -1072,7 +1102,7 @@
       </w:pPr>
       <w:r>
         <w:rPr>
-          <w:rStyle w:val="None"/>
+          <w:rStyle w:val="None A"/>
           <w:rFonts w:ascii="微软雅黑" w:cs="微软雅黑" w:hAnsi="微软雅黑" w:eastAsia="微软雅黑"/>
           <w:b w:val="1"/>
           <w:bCs w:val="1"/>
@@ -1088,7 +1118,7 @@
       </w:r>
       <w:r>
         <w:rPr>
-          <w:rStyle w:val="None"/>
+          <w:rStyle w:val="None A"/>
           <w:rFonts w:ascii="微软雅黑" w:cs="微软雅黑" w:hAnsi="微软雅黑" w:eastAsia="微软雅黑"/>
           <w:b w:val="1"/>
           <w:bCs w:val="1"/>
@@ -1111,7 +1141,7 @@
         <w:spacing w:line="400" w:lineRule="exact"/>
         <w:ind w:left="301" w:right="301" w:firstLine="0"/>
         <w:rPr>
-          <w:rStyle w:val="None"/>
+          <w:rStyle w:val="None A"/>
           <w:rFonts w:ascii="微软雅黑" w:cs="微软雅黑" w:hAnsi="微软雅黑" w:eastAsia="微软雅黑"/>
           <w:b w:val="1"/>
           <w:bCs w:val="1"/>
@@ -1132,18 +1162,19 @@
         <w:spacing w:line="400" w:lineRule="exact"/>
         <w:ind w:left="301" w:right="301" w:firstLine="0"/>
         <w:rPr>
-          <w:rStyle w:val="None"/>
-          <w:rFonts w:ascii="微软雅黑 Light" w:cs="微软雅黑 Light" w:hAnsi="微软雅黑 Light" w:eastAsia="微软雅黑 Light"/>
-          <w:color w:val="111111"/>
-          <w:kern w:val="0"/>
-          <w:sz w:val="24"/>
-          <w:szCs w:val="24"/>
-          <w:u w:color="111111"/>
-        </w:rPr>
-      </w:pPr>
-      <w:r>
-        <w:rPr>
-          <w:rStyle w:val="None"/>
+          <w:rStyle w:val="None A"/>
+          <w:rFonts w:ascii="微软雅黑 Light" w:cs="微软雅黑 Light" w:hAnsi="微软雅黑 Light" w:eastAsia="微软雅黑 Light"/>
+          <w:color w:val="111111"/>
+          <w:kern w:val="0"/>
+          <w:sz w:val="24"/>
+          <w:szCs w:val="24"/>
+          <w:u w:color="111111"/>
+          <w:lang w:val="zh-TW" w:eastAsia="zh-TW"/>
+        </w:rPr>
+      </w:pPr>
+      <w:r>
+        <w:rPr>
+          <w:rStyle w:val="None A"/>
           <w:rFonts w:ascii="微软雅黑 Light" w:cs="微软雅黑 Light" w:hAnsi="微软雅黑 Light" w:eastAsia="微软雅黑 Light"/>
           <w:color w:val="111111"/>
           <w:kern w:val="0"/>
@@ -1157,7 +1188,7 @@
       </w:r>
       <w:r>
         <w:rPr>
-          <w:rStyle w:val="None"/>
+          <w:rStyle w:val="None A"/>
           <w:rFonts w:ascii="微软雅黑 Light" w:cs="微软雅黑 Light" w:hAnsi="微软雅黑 Light" w:eastAsia="微软雅黑 Light"/>
           <w:color w:val="111111"/>
           <w:kern w:val="0"/>
@@ -1171,7 +1202,7 @@
       </w:r>
       <w:r>
         <w:rPr>
-          <w:rStyle w:val="None"/>
+          <w:rStyle w:val="None A"/>
           <w:rFonts w:ascii="微软雅黑 Light" w:cs="微软雅黑 Light" w:hAnsi="微软雅黑 Light" w:eastAsia="微软雅黑 Light"/>
           <w:color w:val="111111"/>
           <w:kern w:val="0"/>
@@ -1185,7 +1216,7 @@
       </w:r>
       <w:r>
         <w:rPr>
-          <w:rStyle w:val="None"/>
+          <w:rStyle w:val="None A"/>
           <w:rFonts w:ascii="微软雅黑 Light" w:cs="微软雅黑 Light" w:hAnsi="微软雅黑 Light" w:eastAsia="微软雅黑 Light"/>
           <w:color w:val="111111"/>
           <w:kern w:val="0"/>
@@ -1199,7 +1230,7 @@
       </w:r>
       <w:r>
         <w:rPr>
-          <w:rStyle w:val="None"/>
+          <w:rStyle w:val="None A"/>
           <w:rFonts w:ascii="微软雅黑 Light" w:cs="微软雅黑 Light" w:hAnsi="微软雅黑 Light" w:eastAsia="微软雅黑 Light"/>
           <w:color w:val="111111"/>
           <w:kern w:val="0"/>
@@ -1213,7 +1244,7 @@
       </w:r>
       <w:r>
         <w:rPr>
-          <w:rStyle w:val="None"/>
+          <w:rStyle w:val="None A"/>
           <w:rFonts w:ascii="微软雅黑 Light" w:cs="微软雅黑 Light" w:hAnsi="微软雅黑 Light" w:eastAsia="微软雅黑 Light"/>
           <w:color w:val="111111"/>
           <w:kern w:val="0"/>
@@ -1227,7 +1258,7 @@
       </w:r>
       <w:r>
         <w:rPr>
-          <w:rStyle w:val="None"/>
+          <w:rStyle w:val="None A"/>
           <w:rFonts w:ascii="微软雅黑 Light" w:cs="微软雅黑 Light" w:hAnsi="微软雅黑 Light" w:eastAsia="微软雅黑 Light"/>
           <w:color w:val="111111"/>
           <w:kern w:val="0"/>
@@ -1241,7 +1272,7 @@
       </w:r>
       <w:r>
         <w:rPr>
-          <w:rStyle w:val="None"/>
+          <w:rStyle w:val="None A"/>
           <w:rFonts w:ascii="微软雅黑 Light" w:cs="微软雅黑 Light" w:hAnsi="微软雅黑 Light" w:eastAsia="微软雅黑 Light"/>
           <w:color w:val="111111"/>
           <w:kern w:val="0"/>
@@ -1255,7 +1286,7 @@
       </w:r>
       <w:r>
         <w:rPr>
-          <w:rStyle w:val="None"/>
+          <w:rStyle w:val="None A"/>
           <w:rFonts w:ascii="微软雅黑 Light" w:cs="微软雅黑 Light" w:hAnsi="微软雅黑 Light" w:eastAsia="微软雅黑 Light"/>
           <w:color w:val="111111"/>
           <w:kern w:val="0"/>
@@ -1269,7 +1300,7 @@
       </w:r>
       <w:r>
         <w:rPr>
-          <w:rStyle w:val="None"/>
+          <w:rStyle w:val="None A"/>
           <w:rFonts w:ascii="微软雅黑 Light" w:cs="微软雅黑 Light" w:hAnsi="微软雅黑 Light" w:eastAsia="微软雅黑 Light"/>
           <w:color w:val="111111"/>
           <w:kern w:val="0"/>
@@ -1283,7 +1314,7 @@
       </w:r>
       <w:r>
         <w:rPr>
-          <w:rStyle w:val="None"/>
+          <w:rStyle w:val="None A"/>
           <w:rFonts w:ascii="微软雅黑 Light" w:cs="微软雅黑 Light" w:hAnsi="微软雅黑 Light" w:eastAsia="微软雅黑 Light"/>
           <w:color w:val="111111"/>
           <w:kern w:val="0"/>
@@ -1297,7 +1328,7 @@
       </w:r>
       <w:r>
         <w:rPr>
-          <w:rStyle w:val="None"/>
+          <w:rStyle w:val="None A"/>
           <w:rFonts w:ascii="微软雅黑 Light" w:cs="微软雅黑 Light" w:hAnsi="微软雅黑 Light" w:eastAsia="微软雅黑 Light"/>
           <w:color w:val="111111"/>
           <w:kern w:val="0"/>
@@ -1311,7 +1342,7 @@
       </w:r>
       <w:r>
         <w:rPr>
-          <w:rStyle w:val="None"/>
+          <w:rStyle w:val="None A"/>
           <w:rFonts w:ascii="微软雅黑 Light" w:cs="微软雅黑 Light" w:hAnsi="微软雅黑 Light" w:eastAsia="微软雅黑 Light"/>
           <w:color w:val="111111"/>
           <w:kern w:val="0"/>
@@ -1325,7 +1356,7 @@
       </w:r>
       <w:r>
         <w:rPr>
-          <w:rStyle w:val="None"/>
+          <w:rStyle w:val="None A"/>
           <w:rFonts w:ascii="微软雅黑 Light" w:cs="微软雅黑 Light" w:hAnsi="微软雅黑 Light" w:eastAsia="微软雅黑 Light"/>
           <w:color w:val="111111"/>
           <w:kern w:val="0"/>
@@ -1339,7 +1370,7 @@
       </w:r>
       <w:r>
         <w:rPr>
-          <w:rStyle w:val="None"/>
+          <w:rStyle w:val="None A"/>
           <w:rFonts w:ascii="微软雅黑 Light" w:cs="微软雅黑 Light" w:hAnsi="微软雅黑 Light" w:eastAsia="微软雅黑 Light"/>
           <w:color w:val="111111"/>
           <w:kern w:val="0"/>
@@ -1353,7 +1384,7 @@
       </w:r>
       <w:r>
         <w:rPr>
-          <w:rStyle w:val="None"/>
+          <w:rStyle w:val="None A"/>
           <w:rFonts w:ascii="微软雅黑 Light" w:cs="微软雅黑 Light" w:hAnsi="微软雅黑 Light" w:eastAsia="微软雅黑 Light"/>
           <w:color w:val="111111"/>
           <w:kern w:val="0"/>
@@ -1367,7 +1398,7 @@
       </w:r>
       <w:r>
         <w:rPr>
-          <w:rStyle w:val="None"/>
+          <w:rStyle w:val="None A"/>
           <w:rFonts w:ascii="微软雅黑 Light" w:cs="微软雅黑 Light" w:hAnsi="微软雅黑 Light" w:eastAsia="微软雅黑 Light"/>
           <w:color w:val="111111"/>
           <w:kern w:val="0"/>
@@ -1381,7 +1412,7 @@
       </w:r>
       <w:r>
         <w:rPr>
-          <w:rStyle w:val="None"/>
+          <w:rStyle w:val="None A"/>
           <w:rFonts w:ascii="微软雅黑 Light" w:cs="微软雅黑 Light" w:hAnsi="微软雅黑 Light" w:eastAsia="微软雅黑 Light"/>
           <w:color w:val="111111"/>
           <w:kern w:val="0"/>
@@ -1395,7 +1426,7 @@
       </w:r>
       <w:r>
         <w:rPr>
-          <w:rStyle w:val="None"/>
+          <w:rStyle w:val="None A"/>
           <w:rFonts w:ascii="微软雅黑 Light" w:cs="微软雅黑 Light" w:hAnsi="微软雅黑 Light" w:eastAsia="微软雅黑 Light"/>
           <w:color w:val="111111"/>
           <w:kern w:val="0"/>
@@ -1409,7 +1440,7 @@
       </w:r>
       <w:r>
         <w:rPr>
-          <w:rStyle w:val="None"/>
+          <w:rStyle w:val="None A"/>
           <w:rFonts w:ascii="微软雅黑 Light" w:cs="微软雅黑 Light" w:hAnsi="微软雅黑 Light" w:eastAsia="微软雅黑 Light"/>
           <w:color w:val="111111"/>
           <w:kern w:val="0"/>
@@ -1423,7 +1454,7 @@
       </w:r>
       <w:r>
         <w:rPr>
-          <w:rStyle w:val="None"/>
+          <w:rStyle w:val="None A"/>
           <w:rFonts w:ascii="微软雅黑 Light" w:cs="微软雅黑 Light" w:hAnsi="微软雅黑 Light" w:eastAsia="微软雅黑 Light"/>
           <w:color w:val="111111"/>
           <w:kern w:val="0"/>
@@ -1437,7 +1468,7 @@
       </w:r>
       <w:r>
         <w:rPr>
-          <w:rStyle w:val="None"/>
+          <w:rStyle w:val="None A"/>
           <w:rFonts w:ascii="微软雅黑 Light" w:cs="微软雅黑 Light" w:hAnsi="微软雅黑 Light" w:eastAsia="微软雅黑 Light"/>
           <w:color w:val="111111"/>
           <w:kern w:val="0"/>
@@ -1451,7 +1482,7 @@
       </w:r>
       <w:r>
         <w:rPr>
-          <w:rStyle w:val="None"/>
+          <w:rStyle w:val="None A"/>
           <w:rFonts w:ascii="微软雅黑 Light" w:cs="微软雅黑 Light" w:hAnsi="微软雅黑 Light" w:eastAsia="微软雅黑 Light"/>
           <w:color w:val="111111"/>
           <w:kern w:val="0"/>
@@ -1472,7 +1503,7 @@
         <w:spacing w:line="400" w:lineRule="exact"/>
         <w:ind w:left="301" w:right="301" w:firstLine="0"/>
         <w:rPr>
-          <w:rStyle w:val="None"/>
+          <w:rStyle w:val="None A"/>
           <w:rFonts w:ascii="微软雅黑 Light" w:cs="微软雅黑 Light" w:hAnsi="微软雅黑 Light" w:eastAsia="微软雅黑 Light"/>
           <w:color w:val="111111"/>
           <w:kern w:val="0"/>
@@ -1493,7 +1524,7 @@
         <w:jc w:val="left"/>
         <w:outlineLvl w:val="4"/>
         <w:rPr>
-          <w:rStyle w:val="None"/>
+          <w:rStyle w:val="None A"/>
           <w:rFonts w:ascii="微软雅黑" w:cs="微软雅黑" w:hAnsi="微软雅黑" w:eastAsia="微软雅黑"/>
           <w:b w:val="1"/>
           <w:bCs w:val="1"/>
@@ -1507,7 +1538,7 @@
       </w:pPr>
       <w:r>
         <w:rPr>
-          <w:rStyle w:val="None"/>
+          <w:rStyle w:val="None A"/>
           <w:rFonts w:ascii="微软雅黑" w:cs="微软雅黑" w:hAnsi="微软雅黑" w:eastAsia="微软雅黑"/>
           <w:b w:val="1"/>
           <w:bCs w:val="1"/>
@@ -1531,7 +1562,7 @@
         <w:ind w:left="301" w:right="301" w:firstLine="0"/>
         <w:jc w:val="left"/>
         <w:rPr>
-          <w:rStyle w:val="None"/>
+          <w:rStyle w:val="None A"/>
           <w:rFonts w:ascii="微软雅黑" w:cs="微软雅黑" w:hAnsi="微软雅黑" w:eastAsia="微软雅黑"/>
           <w:b w:val="1"/>
           <w:bCs w:val="1"/>
@@ -1552,7 +1583,7 @@
         <w:spacing w:line="400" w:lineRule="exact"/>
         <w:ind w:left="300" w:right="300" w:firstLine="0"/>
         <w:rPr>
-          <w:rStyle w:val="None"/>
+          <w:rStyle w:val="None A"/>
           <w:rFonts w:ascii="微软雅黑" w:cs="微软雅黑" w:hAnsi="微软雅黑" w:eastAsia="微软雅黑"/>
           <w:color w:val="111111"/>
           <w:kern w:val="0"/>
@@ -1620,7 +1651,7 @@
       </w:r>
       <w:r>
         <w:rPr>
-          <w:rStyle w:val="None"/>
+          <w:rStyle w:val="None A"/>
           <w:rFonts w:ascii="微软雅黑" w:cs="微软雅黑" w:hAnsi="微软雅黑" w:eastAsia="微软雅黑"/>
           <w:color w:val="111111"/>
           <w:kern w:val="0"/>
@@ -1634,7 +1665,7 @@
       </w:r>
       <w:r>
         <w:rPr>
-          <w:rStyle w:val="None"/>
+          <w:rStyle w:val="None A"/>
           <w:rFonts w:ascii="微软雅黑" w:cs="微软雅黑" w:hAnsi="微软雅黑" w:eastAsia="微软雅黑"/>
           <w:color w:val="111111"/>
           <w:kern w:val="0"/>
@@ -1648,7 +1679,7 @@
       </w:r>
       <w:r>
         <w:rPr>
-          <w:rStyle w:val="None"/>
+          <w:rStyle w:val="None A"/>
           <w:rFonts w:ascii="微软雅黑" w:cs="微软雅黑" w:hAnsi="微软雅黑" w:eastAsia="微软雅黑"/>
           <w:color w:val="111111"/>
           <w:kern w:val="0"/>
@@ -1662,7 +1693,7 @@
       </w:r>
       <w:r>
         <w:rPr>
-          <w:rStyle w:val="None"/>
+          <w:rStyle w:val="None A"/>
           <w:rFonts w:ascii="微软雅黑" w:cs="微软雅黑" w:hAnsi="微软雅黑" w:eastAsia="微软雅黑"/>
           <w:color w:val="111111"/>
           <w:kern w:val="0"/>
@@ -1676,7 +1707,7 @@
       </w:r>
       <w:r>
         <w:rPr>
-          <w:rStyle w:val="None"/>
+          <w:rStyle w:val="None A"/>
           <w:rFonts w:ascii="微软雅黑" w:cs="微软雅黑" w:hAnsi="微软雅黑" w:eastAsia="微软雅黑"/>
           <w:color w:val="111111"/>
           <w:kern w:val="0"/>
@@ -1690,7 +1721,7 @@
       </w:r>
       <w:r>
         <w:rPr>
-          <w:rStyle w:val="None"/>
+          <w:rStyle w:val="None A"/>
           <w:rFonts w:ascii="微软雅黑" w:cs="微软雅黑" w:hAnsi="微软雅黑" w:eastAsia="微软雅黑"/>
           <w:color w:val="111111"/>
           <w:kern w:val="0"/>
@@ -1704,7 +1735,7 @@
       </w:r>
       <w:r>
         <w:rPr>
-          <w:rStyle w:val="None"/>
+          <w:rStyle w:val="None A"/>
           <w:rFonts w:ascii="微软雅黑" w:cs="微软雅黑" w:hAnsi="微软雅黑" w:eastAsia="微软雅黑"/>
           <w:color w:val="111111"/>
           <w:kern w:val="0"/>
@@ -1718,7 +1749,7 @@
       </w:r>
       <w:r>
         <w:rPr>
-          <w:rStyle w:val="None"/>
+          <w:rStyle w:val="None A"/>
           <w:rFonts w:ascii="微软雅黑" w:cs="微软雅黑" w:hAnsi="微软雅黑" w:eastAsia="微软雅黑"/>
           <w:color w:val="111111"/>
           <w:kern w:val="0"/>
@@ -1732,7 +1763,7 @@
       </w:r>
       <w:r>
         <w:rPr>
-          <w:rStyle w:val="None"/>
+          <w:rStyle w:val="None A"/>
           <w:rFonts w:ascii="微软雅黑" w:cs="微软雅黑" w:hAnsi="微软雅黑" w:eastAsia="微软雅黑"/>
           <w:color w:val="111111"/>
           <w:kern w:val="0"/>
@@ -1746,7 +1777,7 @@
       </w:r>
       <w:r>
         <w:rPr>
-          <w:rStyle w:val="None"/>
+          <w:rStyle w:val="None A"/>
           <w:rFonts w:ascii="微软雅黑" w:cs="微软雅黑" w:hAnsi="微软雅黑" w:eastAsia="微软雅黑"/>
           <w:color w:val="111111"/>
           <w:kern w:val="0"/>
@@ -1760,7 +1791,7 @@
       </w:r>
       <w:r>
         <w:rPr>
-          <w:rStyle w:val="None"/>
+          <w:rStyle w:val="None A"/>
           <w:rFonts w:ascii="微软雅黑" w:cs="微软雅黑" w:hAnsi="微软雅黑" w:eastAsia="微软雅黑"/>
           <w:color w:val="111111"/>
           <w:kern w:val="0"/>
@@ -1774,7 +1805,7 @@
       </w:r>
       <w:r>
         <w:rPr>
-          <w:rStyle w:val="None"/>
+          <w:rStyle w:val="None A"/>
           <w:rFonts w:ascii="微软雅黑" w:cs="微软雅黑" w:hAnsi="微软雅黑" w:eastAsia="微软雅黑"/>
           <w:color w:val="111111"/>
           <w:kern w:val="0"/>
@@ -1788,7 +1819,7 @@
       </w:r>
       <w:r>
         <w:rPr>
-          <w:rStyle w:val="None"/>
+          <w:rStyle w:val="None A"/>
           <w:rFonts w:ascii="微软雅黑" w:cs="微软雅黑" w:hAnsi="微软雅黑" w:eastAsia="微软雅黑"/>
           <w:color w:val="111111"/>
           <w:kern w:val="0"/>
@@ -1802,7 +1833,7 @@
       </w:r>
       <w:r>
         <w:rPr>
-          <w:rStyle w:val="None"/>
+          <w:rStyle w:val="None A"/>
           <w:rFonts w:ascii="微软雅黑" w:cs="微软雅黑" w:hAnsi="微软雅黑" w:eastAsia="微软雅黑"/>
           <w:color w:val="111111"/>
           <w:kern w:val="0"/>
@@ -1816,7 +1847,7 @@
       </w:r>
       <w:r>
         <w:rPr>
-          <w:rStyle w:val="None"/>
+          <w:rStyle w:val="None A"/>
           <w:rFonts w:ascii="微软雅黑" w:cs="微软雅黑" w:hAnsi="微软雅黑" w:eastAsia="微软雅黑"/>
           <w:color w:val="111111"/>
           <w:kern w:val="0"/>
@@ -1871,7 +1902,7 @@
       </w:r>
       <w:r>
         <w:rPr>
-          <w:rStyle w:val="None"/>
+          <w:rStyle w:val="None A"/>
           <w:rFonts w:ascii="微软雅黑" w:cs="微软雅黑" w:hAnsi="微软雅黑" w:eastAsia="微软雅黑"/>
           <w:color w:val="111111"/>
           <w:kern w:val="0"/>
@@ -1885,7 +1916,7 @@
       </w:r>
       <w:r>
         <w:rPr>
-          <w:rStyle w:val="None"/>
+          <w:rStyle w:val="None A"/>
           <w:rFonts w:ascii="微软雅黑" w:cs="微软雅黑" w:hAnsi="微软雅黑" w:eastAsia="微软雅黑"/>
           <w:color w:val="111111"/>
           <w:kern w:val="0"/>
@@ -1899,7 +1930,7 @@
       </w:r>
       <w:r>
         <w:rPr>
-          <w:rStyle w:val="None"/>
+          <w:rStyle w:val="None A"/>
           <w:rFonts w:ascii="微软雅黑" w:cs="微软雅黑" w:hAnsi="微软雅黑" w:eastAsia="微软雅黑"/>
           <w:color w:val="111111"/>
           <w:kern w:val="0"/>
@@ -1913,7 +1944,7 @@
       </w:r>
       <w:r>
         <w:rPr>
-          <w:rStyle w:val="None"/>
+          <w:rStyle w:val="None A"/>
           <w:rFonts w:ascii="微软雅黑" w:cs="微软雅黑" w:hAnsi="微软雅黑" w:eastAsia="微软雅黑"/>
           <w:color w:val="111111"/>
           <w:kern w:val="0"/>
@@ -1927,7 +1958,7 @@
       </w:r>
       <w:r>
         <w:rPr>
-          <w:rStyle w:val="None"/>
+          <w:rStyle w:val="None A"/>
           <w:rFonts w:ascii="微软雅黑" w:cs="微软雅黑" w:hAnsi="微软雅黑" w:eastAsia="微软雅黑"/>
           <w:color w:val="111111"/>
           <w:kern w:val="0"/>
@@ -1948,7 +1979,7 @@
         <w:spacing w:line="400" w:lineRule="exact"/>
         <w:ind w:left="300" w:right="300" w:firstLine="0"/>
         <w:rPr>
-          <w:rStyle w:val="None"/>
+          <w:rStyle w:val="None A"/>
           <w:rFonts w:ascii="微软雅黑" w:cs="微软雅黑" w:hAnsi="微软雅黑" w:eastAsia="微软雅黑"/>
           <w:color w:val="111111"/>
           <w:kern w:val="0"/>
@@ -1969,7 +2000,7 @@
         <w:jc w:val="left"/>
         <w:outlineLvl w:val="4"/>
         <w:rPr>
-          <w:rStyle w:val="None"/>
+          <w:rStyle w:val="None A"/>
           <w:rFonts w:ascii="微软雅黑" w:cs="微软雅黑" w:hAnsi="微软雅黑" w:eastAsia="微软雅黑"/>
           <w:b w:val="1"/>
           <w:bCs w:val="1"/>
@@ -1983,7 +2014,7 @@
       </w:pPr>
       <w:r>
         <w:rPr>
-          <w:rStyle w:val="None"/>
+          <w:rStyle w:val="None A"/>
           <w:rFonts w:ascii="微软雅黑" w:cs="微软雅黑" w:hAnsi="微软雅黑" w:eastAsia="微软雅黑"/>
           <w:b w:val="1"/>
           <w:bCs w:val="1"/>
@@ -2006,7 +2037,7 @@
         <w:spacing w:line="400" w:lineRule="exact"/>
         <w:ind w:left="300" w:right="300" w:firstLine="0"/>
         <w:rPr>
-          <w:rStyle w:val="None"/>
+          <w:rStyle w:val="None A"/>
           <w:rFonts w:ascii="微软雅黑" w:cs="微软雅黑" w:hAnsi="微软雅黑" w:eastAsia="微软雅黑"/>
           <w:b w:val="1"/>
           <w:bCs w:val="1"/>
@@ -2027,13 +2058,14 @@
         <w:spacing w:line="400" w:lineRule="exact"/>
         <w:ind w:left="300" w:right="300" w:firstLine="0"/>
         <w:rPr>
-          <w:rStyle w:val="None"/>
-          <w:rFonts w:ascii="微软雅黑" w:cs="微软雅黑" w:hAnsi="微软雅黑" w:eastAsia="微软雅黑"/>
-          <w:color w:val="111111"/>
-          <w:kern w:val="0"/>
-          <w:sz w:val="24"/>
-          <w:szCs w:val="24"/>
-          <w:u w:color="111111"/>
+          <w:rStyle w:val="None A"/>
+          <w:rFonts w:ascii="微软雅黑" w:cs="微软雅黑" w:hAnsi="微软雅黑" w:eastAsia="微软雅黑"/>
+          <w:color w:val="111111"/>
+          <w:kern w:val="0"/>
+          <w:sz w:val="24"/>
+          <w:szCs w:val="24"/>
+          <w:u w:color="111111"/>
+          <w:lang w:val="zh-TW" w:eastAsia="zh-TW"/>
         </w:rPr>
       </w:pPr>
       <w:r>
@@ -2090,12 +2122,14 @@
         <w:t>系统访问</w:t>
       </w:r>
       <w:r>
-        <w:rPr/>
+        <w:rPr>
+          <w:lang w:val="zh-TW" w:eastAsia="zh-TW"/>
+        </w:rPr>
         <w:fldChar w:fldCharType="end" w:fldLock="0"/>
       </w:r>
       <w:r>
         <w:rPr>
-          <w:rStyle w:val="None"/>
+          <w:rStyle w:val="None A"/>
           <w:rFonts w:ascii="微软雅黑" w:cs="微软雅黑" w:hAnsi="微软雅黑" w:eastAsia="微软雅黑"/>
           <w:color w:val="111111"/>
           <w:kern w:val="0"/>
@@ -2109,7 +2143,7 @@
       </w:r>
       <w:r>
         <w:rPr>
-          <w:rStyle w:val="None"/>
+          <w:rStyle w:val="None A"/>
           <w:rFonts w:ascii="微软雅黑" w:cs="微软雅黑" w:hAnsi="微软雅黑" w:eastAsia="微软雅黑"/>
           <w:color w:val="111111"/>
           <w:kern w:val="0"/>
@@ -2123,7 +2157,7 @@
       </w:r>
       <w:r>
         <w:rPr>
-          <w:rStyle w:val="None"/>
+          <w:rStyle w:val="None A"/>
           <w:rFonts w:ascii="微软雅黑" w:cs="微软雅黑" w:hAnsi="微软雅黑" w:eastAsia="微软雅黑"/>
           <w:color w:val="111111"/>
           <w:kern w:val="0"/>
@@ -2137,7 +2171,7 @@
       </w:r>
       <w:r>
         <w:rPr>
-          <w:rStyle w:val="None"/>
+          <w:rStyle w:val="None A"/>
           <w:rFonts w:ascii="微软雅黑" w:cs="微软雅黑" w:hAnsi="微软雅黑" w:eastAsia="微软雅黑"/>
           <w:color w:val="111111"/>
           <w:kern w:val="0"/>
@@ -2151,7 +2185,7 @@
       </w:r>
       <w:r>
         <w:rPr>
-          <w:rStyle w:val="None"/>
+          <w:rStyle w:val="None A"/>
           <w:rFonts w:ascii="微软雅黑" w:cs="微软雅黑" w:hAnsi="微软雅黑" w:eastAsia="微软雅黑"/>
           <w:color w:val="111111"/>
           <w:kern w:val="0"/>
@@ -2165,7 +2199,7 @@
       </w:r>
       <w:r>
         <w:rPr>
-          <w:rStyle w:val="None"/>
+          <w:rStyle w:val="None A"/>
           <w:rFonts w:ascii="微软雅黑" w:cs="微软雅黑" w:hAnsi="微软雅黑" w:eastAsia="微软雅黑"/>
           <w:color w:val="111111"/>
           <w:kern w:val="0"/>
@@ -2179,7 +2213,7 @@
       </w:r>
       <w:r>
         <w:rPr>
-          <w:rStyle w:val="None"/>
+          <w:rStyle w:val="None A"/>
           <w:rFonts w:ascii="微软雅黑" w:cs="微软雅黑" w:hAnsi="微软雅黑" w:eastAsia="微软雅黑"/>
           <w:color w:val="111111"/>
           <w:kern w:val="0"/>
@@ -2193,7 +2227,7 @@
       </w:r>
       <w:r>
         <w:rPr>
-          <w:rStyle w:val="None"/>
+          <w:rStyle w:val="None A"/>
           <w:rFonts w:ascii="微软雅黑" w:cs="微软雅黑" w:hAnsi="微软雅黑" w:eastAsia="微软雅黑"/>
           <w:color w:val="111111"/>
           <w:kern w:val="0"/>
@@ -2207,7 +2241,7 @@
       </w:r>
       <w:r>
         <w:rPr>
-          <w:rStyle w:val="None"/>
+          <w:rStyle w:val="None A"/>
           <w:rFonts w:ascii="微软雅黑" w:cs="微软雅黑" w:hAnsi="微软雅黑" w:eastAsia="微软雅黑"/>
           <w:color w:val="111111"/>
           <w:kern w:val="0"/>
@@ -2221,7 +2255,7 @@
       </w:r>
       <w:r>
         <w:rPr>
-          <w:rStyle w:val="None"/>
+          <w:rStyle w:val="None A"/>
           <w:rFonts w:ascii="微软雅黑" w:cs="微软雅黑" w:hAnsi="微软雅黑" w:eastAsia="微软雅黑"/>
           <w:color w:val="111111"/>
           <w:kern w:val="0"/>
@@ -2235,7 +2269,7 @@
       </w:r>
       <w:r>
         <w:rPr>
-          <w:rStyle w:val="None"/>
+          <w:rStyle w:val="None A"/>
           <w:rFonts w:ascii="微软雅黑" w:cs="微软雅黑" w:hAnsi="微软雅黑" w:eastAsia="微软雅黑"/>
           <w:color w:val="111111"/>
           <w:kern w:val="0"/>
@@ -2249,7 +2283,7 @@
       </w:r>
       <w:r>
         <w:rPr>
-          <w:rStyle w:val="None"/>
+          <w:rStyle w:val="None A"/>
           <w:rFonts w:ascii="微软雅黑" w:cs="微软雅黑" w:hAnsi="微软雅黑" w:eastAsia="微软雅黑"/>
           <w:color w:val="111111"/>
           <w:kern w:val="0"/>
@@ -2263,7 +2297,7 @@
       </w:r>
       <w:r>
         <w:rPr>
-          <w:rStyle w:val="None"/>
+          <w:rStyle w:val="None A"/>
           <w:rFonts w:ascii="微软雅黑" w:cs="微软雅黑" w:hAnsi="微软雅黑" w:eastAsia="微软雅黑"/>
           <w:color w:val="111111"/>
           <w:kern w:val="0"/>
@@ -2277,7 +2311,7 @@
       </w:r>
       <w:r>
         <w:rPr>
-          <w:rStyle w:val="None"/>
+          <w:rStyle w:val="None A"/>
           <w:rFonts w:ascii="微软雅黑" w:cs="微软雅黑" w:hAnsi="微软雅黑" w:eastAsia="微软雅黑"/>
           <w:color w:val="111111"/>
           <w:kern w:val="0"/>
@@ -2291,7 +2325,7 @@
       </w:r>
       <w:r>
         <w:rPr>
-          <w:rStyle w:val="None"/>
+          <w:rStyle w:val="None A"/>
           <w:rFonts w:ascii="微软雅黑" w:cs="微软雅黑" w:hAnsi="微软雅黑" w:eastAsia="微软雅黑"/>
           <w:color w:val="111111"/>
           <w:kern w:val="0"/>
@@ -2305,7 +2339,7 @@
       </w:r>
       <w:r>
         <w:rPr>
-          <w:rStyle w:val="None"/>
+          <w:rStyle w:val="None A"/>
           <w:rFonts w:ascii="微软雅黑" w:cs="微软雅黑" w:hAnsi="微软雅黑" w:eastAsia="微软雅黑"/>
           <w:color w:val="111111"/>
           <w:kern w:val="0"/>
@@ -2319,7 +2353,7 @@
       </w:r>
       <w:r>
         <w:rPr>
-          <w:rStyle w:val="None"/>
+          <w:rStyle w:val="None A"/>
           <w:rFonts w:ascii="微软雅黑" w:cs="微软雅黑" w:hAnsi="微软雅黑" w:eastAsia="微软雅黑"/>
           <w:color w:val="111111"/>
           <w:kern w:val="0"/>
@@ -2333,7 +2367,7 @@
       </w:r>
       <w:r>
         <w:rPr>
-          <w:rStyle w:val="None"/>
+          <w:rStyle w:val="None A"/>
           <w:rFonts w:ascii="微软雅黑" w:cs="微软雅黑" w:hAnsi="微软雅黑" w:eastAsia="微软雅黑"/>
           <w:color w:val="111111"/>
           <w:kern w:val="0"/>
@@ -2347,7 +2381,7 @@
       </w:r>
       <w:r>
         <w:rPr>
-          <w:rStyle w:val="None"/>
+          <w:rStyle w:val="None A"/>
           <w:rFonts w:ascii="微软雅黑" w:cs="微软雅黑" w:hAnsi="微软雅黑" w:eastAsia="微软雅黑"/>
           <w:color w:val="111111"/>
           <w:kern w:val="0"/>
@@ -2361,7 +2395,7 @@
       </w:r>
       <w:r>
         <w:rPr>
-          <w:rStyle w:val="None"/>
+          <w:rStyle w:val="None A"/>
           <w:rFonts w:ascii="微软雅黑" w:cs="微软雅黑" w:hAnsi="微软雅黑" w:eastAsia="微软雅黑"/>
           <w:color w:val="111111"/>
           <w:kern w:val="0"/>
@@ -2375,7 +2409,7 @@
       </w:r>
       <w:r>
         <w:rPr>
-          <w:rStyle w:val="None"/>
+          <w:rStyle w:val="None A"/>
           <w:rFonts w:ascii="微软雅黑" w:cs="微软雅黑" w:hAnsi="微软雅黑" w:eastAsia="微软雅黑"/>
           <w:color w:val="111111"/>
           <w:kern w:val="0"/>
@@ -2389,7 +2423,7 @@
       </w:r>
       <w:r>
         <w:rPr>
-          <w:rStyle w:val="None"/>
+          <w:rStyle w:val="None A"/>
           <w:rFonts w:ascii="微软雅黑" w:cs="微软雅黑" w:hAnsi="微软雅黑" w:eastAsia="微软雅黑"/>
           <w:color w:val="111111"/>
           <w:kern w:val="0"/>
@@ -2403,7 +2437,7 @@
       </w:r>
       <w:r>
         <w:rPr>
-          <w:rStyle w:val="None"/>
+          <w:rStyle w:val="None A"/>
           <w:rFonts w:ascii="微软雅黑" w:cs="微软雅黑" w:hAnsi="微软雅黑" w:eastAsia="微软雅黑"/>
           <w:color w:val="111111"/>
           <w:kern w:val="0"/>
@@ -2417,7 +2451,7 @@
       </w:r>
       <w:r>
         <w:rPr>
-          <w:rStyle w:val="None"/>
+          <w:rStyle w:val="None A"/>
           <w:rFonts w:ascii="微软雅黑" w:cs="微软雅黑" w:hAnsi="微软雅黑" w:eastAsia="微软雅黑"/>
           <w:color w:val="111111"/>
           <w:kern w:val="0"/>
@@ -2431,7 +2465,7 @@
       </w:r>
       <w:r>
         <w:rPr>
-          <w:rStyle w:val="None"/>
+          <w:rStyle w:val="None A"/>
           <w:rFonts w:ascii="微软雅黑" w:cs="微软雅黑" w:hAnsi="微软雅黑" w:eastAsia="微软雅黑"/>
           <w:color w:val="111111"/>
           <w:kern w:val="0"/>
@@ -2445,7 +2479,7 @@
       </w:r>
       <w:r>
         <w:rPr>
-          <w:rStyle w:val="None"/>
+          <w:rStyle w:val="None A"/>
           <w:rFonts w:ascii="微软雅黑" w:cs="微软雅黑" w:hAnsi="微软雅黑" w:eastAsia="微软雅黑"/>
           <w:color w:val="111111"/>
           <w:kern w:val="0"/>
@@ -2459,7 +2493,7 @@
       </w:r>
       <w:r>
         <w:rPr>
-          <w:rStyle w:val="None"/>
+          <w:rStyle w:val="None A"/>
           <w:rFonts w:ascii="微软雅黑" w:cs="微软雅黑" w:hAnsi="微软雅黑" w:eastAsia="微软雅黑"/>
           <w:color w:val="111111"/>
           <w:kern w:val="0"/>
@@ -2473,7 +2507,7 @@
       </w:r>
       <w:r>
         <w:rPr>
-          <w:rStyle w:val="None"/>
+          <w:rStyle w:val="None A"/>
           <w:rFonts w:ascii="微软雅黑" w:cs="微软雅黑" w:hAnsi="微软雅黑" w:eastAsia="微软雅黑"/>
           <w:color w:val="111111"/>
           <w:kern w:val="0"/>
@@ -2487,7 +2521,7 @@
       </w:r>
       <w:r>
         <w:rPr>
-          <w:rStyle w:val="None"/>
+          <w:rStyle w:val="None A"/>
           <w:rFonts w:ascii="微软雅黑" w:cs="微软雅黑" w:hAnsi="微软雅黑" w:eastAsia="微软雅黑"/>
           <w:color w:val="111111"/>
           <w:kern w:val="0"/>
@@ -2501,7 +2535,7 @@
       </w:r>
       <w:r>
         <w:rPr>
-          <w:rStyle w:val="None"/>
+          <w:rStyle w:val="None A"/>
           <w:rFonts w:ascii="微软雅黑" w:cs="微软雅黑" w:hAnsi="微软雅黑" w:eastAsia="微软雅黑"/>
           <w:color w:val="111111"/>
           <w:kern w:val="0"/>
@@ -2515,7 +2549,7 @@
       </w:r>
       <w:r>
         <w:rPr>
-          <w:rStyle w:val="None"/>
+          <w:rStyle w:val="None A"/>
           <w:rFonts w:ascii="微软雅黑" w:cs="微软雅黑" w:hAnsi="微软雅黑" w:eastAsia="微软雅黑"/>
           <w:color w:val="111111"/>
           <w:kern w:val="0"/>
@@ -2536,7 +2570,7 @@
         <w:spacing w:line="400" w:lineRule="exact"/>
         <w:ind w:left="300" w:right="300" w:firstLine="0"/>
         <w:rPr>
-          <w:rStyle w:val="None"/>
+          <w:rStyle w:val="None A"/>
           <w:rFonts w:ascii="微软雅黑" w:cs="微软雅黑" w:hAnsi="微软雅黑" w:eastAsia="微软雅黑"/>
           <w:color w:val="111111"/>
           <w:kern w:val="0"/>
@@ -2557,7 +2591,7 @@
         <w:jc w:val="left"/>
         <w:outlineLvl w:val="4"/>
         <w:rPr>
-          <w:rStyle w:val="None"/>
+          <w:rStyle w:val="None A"/>
           <w:rFonts w:ascii="微软雅黑" w:cs="微软雅黑" w:hAnsi="微软雅黑" w:eastAsia="微软雅黑"/>
           <w:b w:val="1"/>
           <w:bCs w:val="1"/>
@@ -2570,7 +2604,7 @@
       </w:pPr>
       <w:r>
         <w:rPr>
-          <w:rStyle w:val="None"/>
+          <w:rStyle w:val="None A"/>
           <w:rFonts w:ascii="微软雅黑" w:cs="微软雅黑" w:hAnsi="微软雅黑" w:eastAsia="微软雅黑"/>
           <w:b w:val="1"/>
           <w:bCs w:val="1"/>
@@ -2586,7 +2620,7 @@
       </w:r>
       <w:r>
         <w:rPr>
-          <w:rStyle w:val="None"/>
+          <w:rStyle w:val="None A"/>
           <w:rFonts w:ascii="微软雅黑" w:cs="微软雅黑" w:hAnsi="微软雅黑" w:eastAsia="微软雅黑"/>
           <w:b w:val="1"/>
           <w:bCs w:val="1"/>
@@ -2602,7 +2636,7 @@
       </w:r>
       <w:r>
         <w:rPr>
-          <w:rStyle w:val="None"/>
+          <w:rStyle w:val="None A"/>
           <w:rFonts w:ascii="微软雅黑" w:cs="微软雅黑" w:hAnsi="微软雅黑" w:eastAsia="微软雅黑"/>
           <w:b w:val="1"/>
           <w:bCs w:val="1"/>
@@ -2626,7 +2660,7 @@
         <w:ind w:left="301" w:right="301" w:firstLine="0"/>
         <w:jc w:val="left"/>
         <w:rPr>
-          <w:rStyle w:val="None"/>
+          <w:rStyle w:val="None A"/>
           <w:rFonts w:ascii="微软雅黑" w:cs="微软雅黑" w:hAnsi="微软雅黑" w:eastAsia="微软雅黑"/>
           <w:b w:val="1"/>
           <w:bCs w:val="1"/>
@@ -2647,7 +2681,7 @@
         <w:spacing w:line="400" w:lineRule="exact"/>
         <w:ind w:left="300" w:right="300" w:firstLine="0"/>
         <w:rPr>
-          <w:rStyle w:val="None"/>
+          <w:rStyle w:val="None A"/>
           <w:rFonts w:ascii="微软雅黑" w:cs="微软雅黑" w:hAnsi="微软雅黑" w:eastAsia="微软雅黑"/>
           <w:color w:val="111111"/>
           <w:kern w:val="0"/>
@@ -2711,12 +2745,14 @@
         <w:t>系统访问</w:t>
       </w:r>
       <w:r>
-        <w:rPr/>
+        <w:rPr>
+          <w:lang w:val="zh-TW" w:eastAsia="zh-TW"/>
+        </w:rPr>
         <w:fldChar w:fldCharType="end" w:fldLock="0"/>
       </w:r>
       <w:r>
         <w:rPr>
-          <w:rStyle w:val="None"/>
+          <w:rStyle w:val="None A"/>
           <w:rFonts w:ascii="微软雅黑" w:cs="微软雅黑" w:hAnsi="微软雅黑" w:eastAsia="微软雅黑"/>
           <w:color w:val="111111"/>
           <w:kern w:val="0"/>
@@ -2730,7 +2766,7 @@
       </w:r>
       <w:r>
         <w:rPr>
-          <w:rStyle w:val="None"/>
+          <w:rStyle w:val="None A"/>
           <w:rFonts w:ascii="微软雅黑" w:cs="微软雅黑" w:hAnsi="微软雅黑" w:eastAsia="微软雅黑"/>
           <w:color w:val="111111"/>
           <w:kern w:val="0"/>
@@ -2744,7 +2780,7 @@
       </w:r>
       <w:r>
         <w:rPr>
-          <w:rStyle w:val="None"/>
+          <w:rStyle w:val="None A"/>
           <w:rFonts w:ascii="微软雅黑" w:cs="微软雅黑" w:hAnsi="微软雅黑" w:eastAsia="微软雅黑"/>
           <w:color w:val="111111"/>
           <w:kern w:val="0"/>
@@ -2758,7 +2794,7 @@
       </w:r>
       <w:r>
         <w:rPr>
-          <w:rStyle w:val="None"/>
+          <w:rStyle w:val="None A"/>
           <w:rFonts w:ascii="微软雅黑" w:cs="微软雅黑" w:hAnsi="微软雅黑" w:eastAsia="微软雅黑"/>
           <w:color w:val="111111"/>
           <w:kern w:val="0"/>
@@ -2772,7 +2808,7 @@
       </w:r>
       <w:r>
         <w:rPr>
-          <w:rStyle w:val="None"/>
+          <w:rStyle w:val="None A"/>
           <w:rFonts w:ascii="微软雅黑" w:cs="微软雅黑" w:hAnsi="微软雅黑" w:eastAsia="微软雅黑"/>
           <w:color w:val="111111"/>
           <w:kern w:val="0"/>
@@ -2786,7 +2822,7 @@
       </w:r>
       <w:r>
         <w:rPr>
-          <w:rStyle w:val="None"/>
+          <w:rStyle w:val="None A"/>
           <w:rFonts w:ascii="微软雅黑" w:cs="微软雅黑" w:hAnsi="微软雅黑" w:eastAsia="微软雅黑"/>
           <w:color w:val="111111"/>
           <w:kern w:val="0"/>
@@ -2800,7 +2836,7 @@
       </w:r>
       <w:r>
         <w:rPr>
-          <w:rStyle w:val="None"/>
+          <w:rStyle w:val="None A"/>
           <w:rFonts w:ascii="微软雅黑" w:cs="微软雅黑" w:hAnsi="微软雅黑" w:eastAsia="微软雅黑"/>
           <w:color w:val="111111"/>
           <w:kern w:val="0"/>
@@ -2814,7 +2850,7 @@
       </w:r>
       <w:r>
         <w:rPr>
-          <w:rStyle w:val="None"/>
+          <w:rStyle w:val="None A"/>
           <w:rFonts w:ascii="微软雅黑" w:cs="微软雅黑" w:hAnsi="微软雅黑" w:eastAsia="微软雅黑"/>
           <w:color w:val="111111"/>
           <w:kern w:val="0"/>
@@ -2828,7 +2864,7 @@
       </w:r>
       <w:r>
         <w:rPr>
-          <w:rStyle w:val="None"/>
+          <w:rStyle w:val="None A"/>
           <w:rFonts w:ascii="微软雅黑" w:cs="微软雅黑" w:hAnsi="微软雅黑" w:eastAsia="微软雅黑"/>
           <w:color w:val="111111"/>
           <w:kern w:val="0"/>
@@ -2842,7 +2878,7 @@
       </w:r>
       <w:r>
         <w:rPr>
-          <w:rStyle w:val="None"/>
+          <w:rStyle w:val="None A"/>
           <w:rFonts w:ascii="微软雅黑" w:cs="微软雅黑" w:hAnsi="微软雅黑" w:eastAsia="微软雅黑"/>
           <w:color w:val="111111"/>
           <w:kern w:val="0"/>
@@ -2856,7 +2892,7 @@
       </w:r>
       <w:r>
         <w:rPr>
-          <w:rStyle w:val="None"/>
+          <w:rStyle w:val="None A"/>
           <w:rFonts w:ascii="微软雅黑" w:cs="微软雅黑" w:hAnsi="微软雅黑" w:eastAsia="微软雅黑"/>
           <w:color w:val="111111"/>
           <w:kern w:val="0"/>
@@ -2870,7 +2906,7 @@
       </w:r>
       <w:r>
         <w:rPr>
-          <w:rStyle w:val="None"/>
+          <w:rStyle w:val="None A"/>
           <w:rFonts w:ascii="微软雅黑" w:cs="微软雅黑" w:hAnsi="微软雅黑" w:eastAsia="微软雅黑"/>
           <w:color w:val="111111"/>
           <w:kern w:val="0"/>
@@ -2884,7 +2920,7 @@
       </w:r>
       <w:r>
         <w:rPr>
-          <w:rStyle w:val="None"/>
+          <w:rStyle w:val="None A"/>
           <w:rFonts w:ascii="微软雅黑" w:cs="微软雅黑" w:hAnsi="微软雅黑" w:eastAsia="微软雅黑"/>
           <w:color w:val="111111"/>
           <w:kern w:val="0"/>
@@ -2898,7 +2934,7 @@
       </w:r>
       <w:r>
         <w:rPr>
-          <w:rStyle w:val="None"/>
+          <w:rStyle w:val="None A"/>
           <w:rFonts w:ascii="微软雅黑" w:cs="微软雅黑" w:hAnsi="微软雅黑" w:eastAsia="微软雅黑"/>
           <w:color w:val="111111"/>
           <w:kern w:val="0"/>
@@ -2912,7 +2948,7 @@
       </w:r>
       <w:r>
         <w:rPr>
-          <w:rStyle w:val="None"/>
+          <w:rStyle w:val="None A"/>
           <w:rFonts w:ascii="微软雅黑" w:cs="微软雅黑" w:hAnsi="微软雅黑" w:eastAsia="微软雅黑"/>
           <w:color w:val="111111"/>
           <w:kern w:val="0"/>
@@ -2926,7 +2962,7 @@
       </w:r>
       <w:r>
         <w:rPr>
-          <w:rStyle w:val="None"/>
+          <w:rStyle w:val="None A"/>
           <w:rFonts w:ascii="微软雅黑" w:cs="微软雅黑" w:hAnsi="微软雅黑" w:eastAsia="微软雅黑"/>
           <w:color w:val="111111"/>
           <w:kern w:val="0"/>
@@ -2940,7 +2976,7 @@
       </w:r>
       <w:r>
         <w:rPr>
-          <w:rStyle w:val="None"/>
+          <w:rStyle w:val="None A"/>
           <w:rFonts w:ascii="微软雅黑" w:cs="微软雅黑" w:hAnsi="微软雅黑" w:eastAsia="微软雅黑"/>
           <w:color w:val="111111"/>
           <w:kern w:val="0"/>
@@ -2954,7 +2990,7 @@
       </w:r>
       <w:r>
         <w:rPr>
-          <w:rStyle w:val="None"/>
+          <w:rStyle w:val="None A"/>
           <w:rFonts w:ascii="微软雅黑" w:cs="微软雅黑" w:hAnsi="微软雅黑" w:eastAsia="微软雅黑"/>
           <w:color w:val="111111"/>
           <w:kern w:val="0"/>
@@ -2968,7 +3004,7 @@
       </w:r>
       <w:r>
         <w:rPr>
-          <w:rStyle w:val="None"/>
+          <w:rStyle w:val="None A"/>
           <w:rFonts w:ascii="微软雅黑" w:cs="微软雅黑" w:hAnsi="微软雅黑" w:eastAsia="微软雅黑"/>
           <w:color w:val="111111"/>
           <w:kern w:val="0"/>
@@ -2989,7 +3025,7 @@
         <w:spacing w:line="400" w:lineRule="exact"/>
         <w:ind w:left="300" w:right="300" w:firstLine="0"/>
         <w:rPr>
-          <w:rStyle w:val="None"/>
+          <w:rStyle w:val="None A"/>
           <w:rFonts w:ascii="微软雅黑" w:cs="微软雅黑" w:hAnsi="微软雅黑" w:eastAsia="微软雅黑"/>
           <w:color w:val="111111"/>
           <w:kern w:val="0"/>
@@ -3010,7 +3046,7 @@
         <w:jc w:val="left"/>
         <w:outlineLvl w:val="4"/>
         <w:rPr>
-          <w:rStyle w:val="None"/>
+          <w:rStyle w:val="None A"/>
           <w:rFonts w:ascii="微软雅黑" w:cs="微软雅黑" w:hAnsi="微软雅黑" w:eastAsia="微软雅黑"/>
           <w:b w:val="1"/>
           <w:bCs w:val="1"/>
@@ -3019,11 +3055,12 @@
           <w:sz w:val="24"/>
           <w:szCs w:val="24"/>
           <w:u w:color="111111"/>
-        </w:rPr>
-      </w:pPr>
-      <w:r>
-        <w:rPr>
-          <w:rStyle w:val="None"/>
+          <w:lang w:val="zh-TW" w:eastAsia="zh-TW"/>
+        </w:rPr>
+      </w:pPr>
+      <w:r>
+        <w:rPr>
+          <w:rStyle w:val="None A"/>
           <w:rFonts w:ascii="微软雅黑" w:cs="微软雅黑" w:hAnsi="微软雅黑" w:eastAsia="微软雅黑"/>
           <w:b w:val="1"/>
           <w:bCs w:val="1"/>
@@ -3039,7 +3076,7 @@
       </w:r>
       <w:r>
         <w:rPr>
-          <w:rStyle w:val="None"/>
+          <w:rStyle w:val="None A"/>
           <w:rFonts w:ascii="微软雅黑" w:cs="微软雅黑" w:hAnsi="微软雅黑" w:eastAsia="微软雅黑"/>
           <w:b w:val="1"/>
           <w:bCs w:val="1"/>
@@ -3055,7 +3092,7 @@
       </w:r>
       <w:r>
         <w:rPr>
-          <w:rStyle w:val="None"/>
+          <w:rStyle w:val="None A"/>
           <w:rFonts w:ascii="微软雅黑" w:cs="微软雅黑" w:hAnsi="微软雅黑" w:eastAsia="微软雅黑"/>
           <w:b w:val="1"/>
           <w:bCs w:val="1"/>
@@ -3079,7 +3116,7 @@
         <w:ind w:left="301" w:right="301" w:firstLine="0"/>
         <w:jc w:val="left"/>
         <w:rPr>
-          <w:rStyle w:val="None"/>
+          <w:rStyle w:val="None A"/>
           <w:rFonts w:ascii="微软雅黑" w:cs="微软雅黑" w:hAnsi="微软雅黑" w:eastAsia="微软雅黑"/>
           <w:b w:val="1"/>
           <w:bCs w:val="1"/>
@@ -3100,18 +3137,19 @@
         <w:spacing w:line="400" w:lineRule="exact"/>
         <w:ind w:left="300" w:right="300" w:firstLine="0"/>
         <w:rPr>
-          <w:rStyle w:val="None"/>
-          <w:rFonts w:ascii="微软雅黑" w:cs="微软雅黑" w:hAnsi="微软雅黑" w:eastAsia="微软雅黑"/>
-          <w:color w:val="111111"/>
-          <w:kern w:val="0"/>
-          <w:sz w:val="24"/>
-          <w:szCs w:val="24"/>
-          <w:u w:color="111111"/>
-        </w:rPr>
-      </w:pPr>
-      <w:r>
-        <w:rPr>
-          <w:rStyle w:val="Hyperlink.3"/>
+          <w:rStyle w:val="None A"/>
+          <w:rFonts w:ascii="微软雅黑" w:cs="微软雅黑" w:hAnsi="微软雅黑" w:eastAsia="微软雅黑"/>
+          <w:color w:val="111111"/>
+          <w:kern w:val="0"/>
+          <w:sz w:val="24"/>
+          <w:szCs w:val="24"/>
+          <w:u w:color="111111"/>
+          <w:lang w:val="zh-TW" w:eastAsia="zh-TW"/>
+        </w:rPr>
+      </w:pPr>
+      <w:r>
+        <w:rPr>
+          <w:rStyle w:val="Hyperlink.1"/>
           <w:rFonts w:ascii="微软雅黑" w:cs="微软雅黑" w:hAnsi="微软雅黑" w:eastAsia="微软雅黑"/>
           <w:color w:val="111111"/>
           <w:kern w:val="0"/>
@@ -3124,7 +3162,7 @@
       </w:r>
       <w:r>
         <w:rPr>
-          <w:rStyle w:val="Hyperlink.3"/>
+          <w:rStyle w:val="Hyperlink.1"/>
           <w:rFonts w:ascii="微软雅黑" w:cs="微软雅黑" w:hAnsi="微软雅黑" w:eastAsia="微软雅黑"/>
           <w:color w:val="111111"/>
           <w:kern w:val="0"/>
@@ -3137,7 +3175,7 @@
       </w:r>
       <w:r>
         <w:rPr>
-          <w:rStyle w:val="Hyperlink.3"/>
+          <w:rStyle w:val="Hyperlink.1"/>
           <w:rFonts w:ascii="微软雅黑" w:cs="微软雅黑" w:hAnsi="微软雅黑" w:eastAsia="微软雅黑"/>
           <w:color w:val="111111"/>
           <w:kern w:val="0"/>
@@ -3150,7 +3188,7 @@
       </w:r>
       <w:r>
         <w:rPr>
-          <w:rStyle w:val="Hyperlink.3"/>
+          <w:rStyle w:val="Hyperlink.1"/>
           <w:rFonts w:ascii="微软雅黑" w:cs="微软雅黑" w:hAnsi="微软雅黑" w:eastAsia="微软雅黑"/>
           <w:color w:val="111111"/>
           <w:kern w:val="0"/>
@@ -3163,12 +3201,14 @@
         <w:t>系统访问</w:t>
       </w:r>
       <w:r>
-        <w:rPr/>
+        <w:rPr>
+          <w:lang w:val="zh-TW" w:eastAsia="zh-TW"/>
+        </w:rPr>
         <w:fldChar w:fldCharType="end" w:fldLock="0"/>
       </w:r>
       <w:r>
         <w:rPr>
-          <w:rStyle w:val="None"/>
+          <w:rStyle w:val="None A"/>
           <w:rFonts w:ascii="微软雅黑" w:cs="微软雅黑" w:hAnsi="微软雅黑" w:eastAsia="微软雅黑"/>
           <w:color w:val="111111"/>
           <w:kern w:val="0"/>
@@ -3182,7 +3222,7 @@
       </w:r>
       <w:r>
         <w:rPr>
-          <w:rStyle w:val="None"/>
+          <w:rStyle w:val="None A"/>
           <w:rFonts w:ascii="微软雅黑" w:cs="微软雅黑" w:hAnsi="微软雅黑" w:eastAsia="微软雅黑"/>
           <w:color w:val="111111"/>
           <w:kern w:val="0"/>
@@ -3196,7 +3236,7 @@
       </w:r>
       <w:r>
         <w:rPr>
-          <w:rStyle w:val="None"/>
+          <w:rStyle w:val="None A"/>
           <w:rFonts w:ascii="微软雅黑" w:cs="微软雅黑" w:hAnsi="微软雅黑" w:eastAsia="微软雅黑"/>
           <w:color w:val="111111"/>
           <w:kern w:val="0"/>
@@ -3210,7 +3250,7 @@
       </w:r>
       <w:r>
         <w:rPr>
-          <w:rStyle w:val="None"/>
+          <w:rStyle w:val="None A"/>
           <w:rFonts w:ascii="微软雅黑" w:cs="微软雅黑" w:hAnsi="微软雅黑" w:eastAsia="微软雅黑"/>
           <w:color w:val="111111"/>
           <w:kern w:val="0"/>
@@ -3224,7 +3264,7 @@
       </w:r>
       <w:r>
         <w:rPr>
-          <w:rStyle w:val="None"/>
+          <w:rStyle w:val="None A"/>
           <w:rFonts w:ascii="微软雅黑" w:cs="微软雅黑" w:hAnsi="微软雅黑" w:eastAsia="微软雅黑"/>
           <w:color w:val="111111"/>
           <w:kern w:val="0"/>
@@ -3238,7 +3278,7 @@
       </w:r>
       <w:r>
         <w:rPr>
-          <w:rStyle w:val="None"/>
+          <w:rStyle w:val="None A"/>
           <w:rFonts w:ascii="微软雅黑" w:cs="微软雅黑" w:hAnsi="微软雅黑" w:eastAsia="微软雅黑"/>
           <w:color w:val="111111"/>
           <w:kern w:val="0"/>
@@ -3252,7 +3292,7 @@
       </w:r>
       <w:r>
         <w:rPr>
-          <w:rStyle w:val="None"/>
+          <w:rStyle w:val="None A"/>
           <w:rFonts w:ascii="微软雅黑" w:cs="微软雅黑" w:hAnsi="微软雅黑" w:eastAsia="微软雅黑"/>
           <w:color w:val="111111"/>
           <w:kern w:val="0"/>
@@ -3266,7 +3306,7 @@
       </w:r>
       <w:r>
         <w:rPr>
-          <w:rStyle w:val="None"/>
+          <w:rStyle w:val="None A"/>
           <w:rFonts w:ascii="微软雅黑" w:cs="微软雅黑" w:hAnsi="微软雅黑" w:eastAsia="微软雅黑"/>
           <w:color w:val="111111"/>
           <w:kern w:val="0"/>
@@ -3280,7 +3320,7 @@
       </w:r>
       <w:r>
         <w:rPr>
-          <w:rStyle w:val="None"/>
+          <w:rStyle w:val="None A"/>
           <w:rFonts w:ascii="微软雅黑" w:cs="微软雅黑" w:hAnsi="微软雅黑" w:eastAsia="微软雅黑"/>
           <w:color w:val="111111"/>
           <w:kern w:val="0"/>
@@ -3294,7 +3334,7 @@
       </w:r>
       <w:r>
         <w:rPr>
-          <w:rStyle w:val="None"/>
+          <w:rStyle w:val="None A"/>
           <w:rFonts w:ascii="微软雅黑" w:cs="微软雅黑" w:hAnsi="微软雅黑" w:eastAsia="微软雅黑"/>
           <w:color w:val="111111"/>
           <w:kern w:val="0"/>
@@ -3308,7 +3348,7 @@
       </w:r>
       <w:r>
         <w:rPr>
-          <w:rStyle w:val="None"/>
+          <w:rStyle w:val="None A"/>
           <w:rFonts w:ascii="微软雅黑" w:cs="微软雅黑" w:hAnsi="微软雅黑" w:eastAsia="微软雅黑"/>
           <w:color w:val="111111"/>
           <w:kern w:val="0"/>
@@ -3322,7 +3362,7 @@
       </w:r>
       <w:r>
         <w:rPr>
-          <w:rStyle w:val="None"/>
+          <w:rStyle w:val="None A"/>
           <w:rFonts w:ascii="微软雅黑" w:cs="微软雅黑" w:hAnsi="微软雅黑" w:eastAsia="微软雅黑"/>
           <w:color w:val="111111"/>
           <w:kern w:val="0"/>
@@ -3336,7 +3376,7 @@
       </w:r>
       <w:r>
         <w:rPr>
-          <w:rStyle w:val="None"/>
+          <w:rStyle w:val="None A"/>
           <w:rFonts w:ascii="微软雅黑" w:cs="微软雅黑" w:hAnsi="微软雅黑" w:eastAsia="微软雅黑"/>
           <w:color w:val="111111"/>
           <w:kern w:val="0"/>
@@ -3350,7 +3390,7 @@
       </w:r>
       <w:r>
         <w:rPr>
-          <w:rStyle w:val="None"/>
+          <w:rStyle w:val="None A"/>
           <w:rFonts w:ascii="微软雅黑" w:cs="微软雅黑" w:hAnsi="微软雅黑" w:eastAsia="微软雅黑"/>
           <w:color w:val="111111"/>
           <w:kern w:val="0"/>
@@ -3364,7 +3404,7 @@
       </w:r>
       <w:r>
         <w:rPr>
-          <w:rStyle w:val="None"/>
+          <w:rStyle w:val="None A"/>
           <w:rFonts w:ascii="微软雅黑" w:cs="微软雅黑" w:hAnsi="微软雅黑" w:eastAsia="微软雅黑"/>
           <w:color w:val="111111"/>
           <w:kern w:val="0"/>
@@ -3378,7 +3418,7 @@
       </w:r>
       <w:r>
         <w:rPr>
-          <w:rStyle w:val="None"/>
+          <w:rStyle w:val="None A"/>
           <w:rFonts w:ascii="微软雅黑" w:cs="微软雅黑" w:hAnsi="微软雅黑" w:eastAsia="微软雅黑"/>
           <w:color w:val="111111"/>
           <w:kern w:val="0"/>
@@ -3392,7 +3432,7 @@
       </w:r>
       <w:r>
         <w:rPr>
-          <w:rStyle w:val="None"/>
+          <w:rStyle w:val="None A"/>
           <w:rFonts w:ascii="微软雅黑" w:cs="微软雅黑" w:hAnsi="微软雅黑" w:eastAsia="微软雅黑"/>
           <w:color w:val="111111"/>
           <w:kern w:val="0"/>
@@ -3406,7 +3446,7 @@
       </w:r>
       <w:r>
         <w:rPr>
-          <w:rStyle w:val="None"/>
+          <w:rStyle w:val="None A"/>
           <w:rFonts w:ascii="微软雅黑" w:cs="微软雅黑" w:hAnsi="微软雅黑" w:eastAsia="微软雅黑"/>
           <w:color w:val="111111"/>
           <w:kern w:val="0"/>
@@ -3420,7 +3460,7 @@
       </w:r>
       <w:r>
         <w:rPr>
-          <w:rStyle w:val="None"/>
+          <w:rStyle w:val="None A"/>
           <w:rFonts w:ascii="微软雅黑" w:cs="微软雅黑" w:hAnsi="微软雅黑" w:eastAsia="微软雅黑"/>
           <w:color w:val="111111"/>
           <w:kern w:val="0"/>
@@ -3441,7 +3481,7 @@
         <w:spacing w:line="400" w:lineRule="exact"/>
         <w:ind w:left="300" w:right="300" w:firstLine="0"/>
         <w:rPr>
-          <w:rStyle w:val="None"/>
+          <w:rStyle w:val="None A"/>
           <w:rFonts w:ascii="微软雅黑" w:cs="微软雅黑" w:hAnsi="微软雅黑" w:eastAsia="微软雅黑"/>
           <w:color w:val="111111"/>
           <w:kern w:val="0"/>
@@ -3460,18 +3500,18 @@
         <w:spacing w:line="400" w:lineRule="exact"/>
         <w:ind w:left="300" w:right="300" w:firstLine="0"/>
         <w:rPr>
-          <w:rStyle w:val="None"/>
-          <w:rFonts w:ascii="微软雅黑" w:cs="微软雅黑" w:hAnsi="微软雅黑" w:eastAsia="微软雅黑"/>
-          <w:color w:val="111111"/>
-          <w:kern w:val="0"/>
-          <w:sz w:val="24"/>
-          <w:szCs w:val="24"/>
-          <w:u w:color="111111"/>
-        </w:rPr>
-      </w:pPr>
-      <w:r>
-        <w:rPr>
-          <w:rStyle w:val="None"/>
+          <w:rStyle w:val="None A"/>
+          <w:rFonts w:ascii="微软雅黑" w:cs="微软雅黑" w:hAnsi="微软雅黑" w:eastAsia="微软雅黑"/>
+          <w:color w:val="111111"/>
+          <w:kern w:val="0"/>
+          <w:sz w:val="24"/>
+          <w:szCs w:val="24"/>
+          <w:u w:color="111111"/>
+        </w:rPr>
+      </w:pPr>
+      <w:r>
+        <w:rPr>
+          <w:rStyle w:val="None A"/>
           <w:rFonts w:ascii="微软雅黑" w:cs="微软雅黑" w:hAnsi="微软雅黑" w:eastAsia="微软雅黑"/>
           <w:color w:val="111111"/>
           <w:kern w:val="0"/>
@@ -3485,7 +3525,7 @@
       </w:r>
       <w:r>
         <w:rPr>
-          <w:rStyle w:val="Hyperlink.4"/>
+          <w:rStyle w:val="Hyperlink.3"/>
           <w:rFonts w:ascii="微软雅黑" w:cs="微软雅黑" w:hAnsi="微软雅黑" w:eastAsia="微软雅黑"/>
           <w:b w:val="1"/>
           <w:bCs w:val="1"/>
@@ -3500,7 +3540,7 @@
       </w:r>
       <w:r>
         <w:rPr>
-          <w:rStyle w:val="Hyperlink.4"/>
+          <w:rStyle w:val="Hyperlink.3"/>
           <w:rFonts w:ascii="微软雅黑" w:cs="微软雅黑" w:hAnsi="微软雅黑" w:eastAsia="微软雅黑"/>
           <w:b w:val="1"/>
           <w:bCs w:val="1"/>
@@ -3515,7 +3555,7 @@
       </w:r>
       <w:r>
         <w:rPr>
-          <w:rStyle w:val="Hyperlink.4"/>
+          <w:rStyle w:val="Hyperlink.3"/>
           <w:rFonts w:ascii="微软雅黑" w:cs="微软雅黑" w:hAnsi="微软雅黑" w:eastAsia="微软雅黑"/>
           <w:b w:val="1"/>
           <w:bCs w:val="1"/>
@@ -3530,7 +3570,7 @@
       </w:r>
       <w:r>
         <w:rPr>
-          <w:rStyle w:val="Hyperlink.4"/>
+          <w:rStyle w:val="Hyperlink.3"/>
           <w:rFonts w:ascii="微软雅黑" w:cs="微软雅黑" w:hAnsi="微软雅黑" w:eastAsia="微软雅黑"/>
           <w:b w:val="1"/>
           <w:bCs w:val="1"/>
@@ -3550,7 +3590,7 @@
       </w:r>
       <w:r>
         <w:rPr>
-          <w:rStyle w:val="None"/>
+          <w:rStyle w:val="None A"/>
           <w:rFonts w:ascii="微软雅黑" w:cs="微软雅黑" w:hAnsi="微软雅黑" w:eastAsia="微软雅黑"/>
           <w:color w:val="111111"/>
           <w:kern w:val="0"/>
@@ -3564,7 +3604,7 @@
       </w:r>
       <w:r>
         <w:rPr>
-          <w:rStyle w:val="None"/>
+          <w:rStyle w:val="None A"/>
           <w:rFonts w:ascii="微软雅黑" w:cs="微软雅黑" w:hAnsi="微软雅黑" w:eastAsia="微软雅黑"/>
           <w:b w:val="1"/>
           <w:bCs w:val="1"/>
@@ -3580,7 +3620,7 @@
       </w:r>
       <w:r>
         <w:rPr>
-          <w:rStyle w:val="None"/>
+          <w:rStyle w:val="None A"/>
           <w:rFonts w:ascii="微软雅黑" w:cs="微软雅黑" w:hAnsi="微软雅黑" w:eastAsia="微软雅黑"/>
           <w:b w:val="1"/>
           <w:bCs w:val="1"/>
@@ -3596,7 +3636,7 @@
       </w:r>
       <w:r>
         <w:rPr>
-          <w:rStyle w:val="None"/>
+          <w:rStyle w:val="None A"/>
           <w:rFonts w:ascii="微软雅黑" w:cs="微软雅黑" w:hAnsi="微软雅黑" w:eastAsia="微软雅黑"/>
           <w:b w:val="1"/>
           <w:bCs w:val="1"/>
@@ -3612,7 +3652,7 @@
       </w:r>
       <w:r>
         <w:rPr>
-          <w:rStyle w:val="None"/>
+          <w:rStyle w:val="None A"/>
           <w:rFonts w:ascii="微软雅黑" w:cs="微软雅黑" w:hAnsi="微软雅黑" w:eastAsia="微软雅黑"/>
           <w:b w:val="1"/>
           <w:bCs w:val="1"/>
@@ -3628,7 +3668,7 @@
       </w:r>
       <w:r>
         <w:rPr>
-          <w:rStyle w:val="None"/>
+          <w:rStyle w:val="None A"/>
           <w:rFonts w:ascii="微软雅黑" w:cs="微软雅黑" w:hAnsi="微软雅黑" w:eastAsia="微软雅黑"/>
           <w:b w:val="1"/>
           <w:bCs w:val="1"/>
@@ -3644,7 +3684,7 @@
       </w:r>
       <w:r>
         <w:rPr>
-          <w:rStyle w:val="None"/>
+          <w:rStyle w:val="None A"/>
           <w:rFonts w:ascii="微软雅黑" w:cs="微软雅黑" w:hAnsi="微软雅黑" w:eastAsia="微软雅黑"/>
           <w:color w:val="111111"/>
           <w:kern w:val="0"/>
@@ -3665,7 +3705,7 @@
         <w:spacing w:line="400" w:lineRule="exact"/>
         <w:ind w:left="300" w:right="300" w:firstLine="0"/>
         <w:rPr>
-          <w:rStyle w:val="None"/>
+          <w:rStyle w:val="None A"/>
           <w:rFonts w:ascii="微软雅黑" w:cs="微软雅黑" w:hAnsi="微软雅黑" w:eastAsia="微软雅黑"/>
           <w:color w:val="111111"/>
           <w:kern w:val="0"/>
@@ -3691,7 +3731,7 @@
         <w:jc w:val="left"/>
         <w:outlineLvl w:val="3"/>
         <w:rPr>
-          <w:rStyle w:val="None"/>
+          <w:rStyle w:val="None A"/>
           <w:rFonts w:ascii="微软雅黑" w:cs="微软雅黑" w:hAnsi="微软雅黑" w:eastAsia="微软雅黑"/>
           <w:b w:val="1"/>
           <w:bCs w:val="1"/>
@@ -3706,7 +3746,7 @@
       </w:pPr>
       <w:r>
         <w:rPr>
-          <w:rStyle w:val="None"/>
+          <w:rStyle w:val="None A"/>
           <w:rFonts w:ascii="微软雅黑" w:cs="微软雅黑" w:hAnsi="微软雅黑" w:eastAsia="微软雅黑"/>
           <w:b w:val="1"/>
           <w:bCs w:val="1"/>
@@ -3722,7 +3762,7 @@
       </w:r>
       <w:r>
         <w:rPr>
-          <w:rStyle w:val="None"/>
+          <w:rStyle w:val="None A"/>
           <w:rFonts w:ascii="微软雅黑" w:cs="微软雅黑" w:hAnsi="微软雅黑" w:eastAsia="微软雅黑"/>
           <w:b w:val="1"/>
           <w:bCs w:val="1"/>
@@ -3738,7 +3778,7 @@
       </w:r>
       <w:r>
         <w:rPr>
-          <w:rStyle w:val="None"/>
+          <w:rStyle w:val="None A"/>
           <w:rFonts w:ascii="微软雅黑" w:cs="微软雅黑" w:hAnsi="微软雅黑" w:eastAsia="微软雅黑"/>
           <w:b w:val="1"/>
           <w:bCs w:val="1"/>
@@ -3754,7 +3794,7 @@
       </w:r>
       <w:r>
         <w:rPr>
-          <w:rStyle w:val="None"/>
+          <w:rStyle w:val="None A"/>
           <w:rFonts w:ascii="微软雅黑" w:cs="微软雅黑" w:hAnsi="微软雅黑" w:eastAsia="微软雅黑"/>
           <w:b w:val="1"/>
           <w:bCs w:val="1"/>
@@ -3770,7 +3810,7 @@
       </w:r>
       <w:r>
         <w:rPr>
-          <w:rStyle w:val="None"/>
+          <w:rStyle w:val="None A"/>
           <w:rFonts w:ascii="微软雅黑" w:cs="微软雅黑" w:hAnsi="微软雅黑" w:eastAsia="微软雅黑"/>
           <w:b w:val="1"/>
           <w:bCs w:val="1"/>
@@ -3793,18 +3833,18 @@
         <w:spacing w:before="336" w:after="336" w:line="400" w:lineRule="exact"/>
         <w:ind w:left="300" w:right="300" w:firstLine="0"/>
         <w:rPr>
-          <w:rStyle w:val="None"/>
-          <w:rFonts w:ascii="微软雅黑" w:cs="微软雅黑" w:hAnsi="微软雅黑" w:eastAsia="微软雅黑"/>
-          <w:color w:val="111111"/>
-          <w:kern w:val="0"/>
-          <w:sz w:val="24"/>
-          <w:szCs w:val="24"/>
-          <w:u w:color="111111"/>
-        </w:rPr>
-      </w:pPr>
-      <w:r>
-        <w:rPr>
-          <w:rStyle w:val="None"/>
+          <w:rStyle w:val="None A"/>
+          <w:rFonts w:ascii="微软雅黑" w:cs="微软雅黑" w:hAnsi="微软雅黑" w:eastAsia="微软雅黑"/>
+          <w:color w:val="111111"/>
+          <w:kern w:val="0"/>
+          <w:sz w:val="24"/>
+          <w:szCs w:val="24"/>
+          <w:u w:color="111111"/>
+        </w:rPr>
+      </w:pPr>
+      <w:r>
+        <w:rPr>
+          <w:rStyle w:val="None A"/>
           <w:rFonts w:ascii="微软雅黑" w:cs="微软雅黑" w:hAnsi="微软雅黑" w:eastAsia="微软雅黑"/>
           <w:color w:val="111111"/>
           <w:kern w:val="0"/>
@@ -3818,7 +3858,7 @@
       </w:r>
       <w:r>
         <w:rPr>
-          <w:rStyle w:val="None"/>
+          <w:rStyle w:val="None A"/>
           <w:rFonts w:ascii="微软雅黑" w:cs="微软雅黑" w:hAnsi="微软雅黑" w:eastAsia="微软雅黑"/>
           <w:color w:val="111111"/>
           <w:kern w:val="0"/>
@@ -3832,7 +3872,7 @@
       </w:r>
       <w:r>
         <w:rPr>
-          <w:rStyle w:val="None"/>
+          <w:rStyle w:val="None A"/>
           <w:rFonts w:ascii="微软雅黑" w:cs="微软雅黑" w:hAnsi="微软雅黑" w:eastAsia="微软雅黑"/>
           <w:color w:val="111111"/>
           <w:kern w:val="0"/>
@@ -3846,7 +3886,7 @@
       </w:r>
       <w:r>
         <w:rPr>
-          <w:rStyle w:val="None"/>
+          <w:rStyle w:val="None A"/>
           <w:rFonts w:ascii="微软雅黑" w:cs="微软雅黑" w:hAnsi="微软雅黑" w:eastAsia="微软雅黑"/>
           <w:color w:val="111111"/>
           <w:kern w:val="0"/>
@@ -3860,7 +3900,7 @@
       </w:r>
       <w:r>
         <w:rPr>
-          <w:rStyle w:val="None"/>
+          <w:rStyle w:val="None A"/>
           <w:rFonts w:ascii="微软雅黑" w:cs="微软雅黑" w:hAnsi="微软雅黑" w:eastAsia="微软雅黑"/>
           <w:color w:val="111111"/>
           <w:kern w:val="0"/>
@@ -3874,7 +3914,7 @@
       </w:r>
       <w:r>
         <w:rPr>
-          <w:rStyle w:val="None"/>
+          <w:rStyle w:val="None A"/>
           <w:rFonts w:ascii="微软雅黑" w:cs="微软雅黑" w:hAnsi="微软雅黑" w:eastAsia="微软雅黑"/>
           <w:color w:val="111111"/>
           <w:kern w:val="0"/>
@@ -3888,7 +3928,7 @@
       </w:r>
       <w:r>
         <w:rPr>
-          <w:rStyle w:val="None"/>
+          <w:rStyle w:val="None A"/>
           <w:rFonts w:ascii="微软雅黑" w:cs="微软雅黑" w:hAnsi="微软雅黑" w:eastAsia="微软雅黑"/>
           <w:color w:val="111111"/>
           <w:kern w:val="0"/>
@@ -3902,7 +3942,7 @@
       </w:r>
       <w:r>
         <w:rPr>
-          <w:rStyle w:val="None"/>
+          <w:rStyle w:val="None A"/>
           <w:rFonts w:ascii="微软雅黑" w:cs="微软雅黑" w:hAnsi="微软雅黑" w:eastAsia="微软雅黑"/>
           <w:color w:val="111111"/>
           <w:kern w:val="0"/>
@@ -3916,7 +3956,7 @@
       </w:r>
       <w:r>
         <w:rPr>
-          <w:rStyle w:val="None"/>
+          <w:rStyle w:val="None A"/>
           <w:rFonts w:ascii="微软雅黑" w:cs="微软雅黑" w:hAnsi="微软雅黑" w:eastAsia="微软雅黑"/>
           <w:color w:val="111111"/>
           <w:kern w:val="0"/>
@@ -3944,7 +3984,7 @@
         <w:jc w:val="left"/>
         <w:outlineLvl w:val="3"/>
         <w:rPr>
-          <w:rStyle w:val="None"/>
+          <w:rStyle w:val="None A"/>
           <w:rFonts w:ascii="微软雅黑" w:cs="微软雅黑" w:hAnsi="微软雅黑" w:eastAsia="微软雅黑"/>
           <w:b w:val="1"/>
           <w:bCs w:val="1"/>
@@ -3959,7 +3999,7 @@
       </w:pPr>
       <w:r>
         <w:rPr>
-          <w:rStyle w:val="None"/>
+          <w:rStyle w:val="None A"/>
           <w:rFonts w:ascii="微软雅黑" w:cs="微软雅黑" w:hAnsi="微软雅黑" w:eastAsia="微软雅黑"/>
           <w:b w:val="1"/>
           <w:bCs w:val="1"/>
@@ -3975,7 +4015,7 @@
       </w:r>
       <w:r>
         <w:rPr>
-          <w:rStyle w:val="None"/>
+          <w:rStyle w:val="None A"/>
           <w:rFonts w:ascii="微软雅黑" w:cs="微软雅黑" w:hAnsi="微软雅黑" w:eastAsia="微软雅黑"/>
           <w:b w:val="1"/>
           <w:bCs w:val="1"/>
@@ -3991,7 +4031,7 @@
       </w:r>
       <w:r>
         <w:rPr>
-          <w:rStyle w:val="None"/>
+          <w:rStyle w:val="None A"/>
           <w:rFonts w:ascii="微软雅黑" w:cs="微软雅黑" w:hAnsi="微软雅黑" w:eastAsia="微软雅黑"/>
           <w:b w:val="1"/>
           <w:bCs w:val="1"/>
@@ -4007,7 +4047,7 @@
       </w:r>
       <w:r>
         <w:rPr>
-          <w:rStyle w:val="None"/>
+          <w:rStyle w:val="None A"/>
           <w:rFonts w:ascii="微软雅黑" w:cs="微软雅黑" w:hAnsi="微软雅黑" w:eastAsia="微软雅黑"/>
           <w:b w:val="1"/>
           <w:bCs w:val="1"/>
@@ -4023,7 +4063,7 @@
       </w:r>
       <w:r>
         <w:rPr>
-          <w:rStyle w:val="None"/>
+          <w:rStyle w:val="None A"/>
           <w:rFonts w:ascii="微软雅黑" w:cs="微软雅黑" w:hAnsi="微软雅黑" w:eastAsia="微软雅黑"/>
           <w:b w:val="1"/>
           <w:bCs w:val="1"/>
@@ -4046,18 +4086,18 @@
         <w:spacing w:before="336" w:after="336" w:line="400" w:lineRule="exact"/>
         <w:ind w:left="300" w:right="300" w:firstLine="0"/>
         <w:rPr>
-          <w:rStyle w:val="None"/>
-          <w:rFonts w:ascii="微软雅黑" w:cs="微软雅黑" w:hAnsi="微软雅黑" w:eastAsia="微软雅黑"/>
-          <w:color w:val="111111"/>
-          <w:kern w:val="0"/>
-          <w:sz w:val="24"/>
-          <w:szCs w:val="24"/>
-          <w:u w:color="111111"/>
-        </w:rPr>
-      </w:pPr>
-      <w:r>
-        <w:rPr>
-          <w:rStyle w:val="None"/>
+          <w:rStyle w:val="None A"/>
+          <w:rFonts w:ascii="微软雅黑" w:cs="微软雅黑" w:hAnsi="微软雅黑" w:eastAsia="微软雅黑"/>
+          <w:color w:val="111111"/>
+          <w:kern w:val="0"/>
+          <w:sz w:val="24"/>
+          <w:szCs w:val="24"/>
+          <w:u w:color="111111"/>
+        </w:rPr>
+      </w:pPr>
+      <w:r>
+        <w:rPr>
+          <w:rStyle w:val="None A"/>
           <w:rFonts w:ascii="微软雅黑" w:cs="微软雅黑" w:hAnsi="微软雅黑" w:eastAsia="微软雅黑"/>
           <w:color w:val="111111"/>
           <w:kern w:val="0"/>
@@ -4071,7 +4111,7 @@
       </w:r>
       <w:r>
         <w:rPr>
-          <w:rStyle w:val="None"/>
+          <w:rStyle w:val="None A"/>
           <w:rFonts w:ascii="微软雅黑" w:cs="微软雅黑" w:hAnsi="微软雅黑" w:eastAsia="微软雅黑"/>
           <w:color w:val="111111"/>
           <w:kern w:val="0"/>
@@ -4085,7 +4125,7 @@
       </w:r>
       <w:r>
         <w:rPr>
-          <w:rStyle w:val="None"/>
+          <w:rStyle w:val="None A"/>
           <w:rFonts w:ascii="微软雅黑" w:cs="微软雅黑" w:hAnsi="微软雅黑" w:eastAsia="微软雅黑"/>
           <w:color w:val="111111"/>
           <w:kern w:val="0"/>
@@ -4113,7 +4153,7 @@
         <w:jc w:val="left"/>
         <w:outlineLvl w:val="1"/>
         <w:rPr>
-          <w:rStyle w:val="None"/>
+          <w:rStyle w:val="None A"/>
           <w:rFonts w:ascii="微软雅黑" w:cs="微软雅黑" w:hAnsi="微软雅黑" w:eastAsia="微软雅黑"/>
           <w:b w:val="1"/>
           <w:bCs w:val="1"/>
@@ -4127,7 +4167,7 @@
       </w:pPr>
       <w:r>
         <w:rPr>
-          <w:rStyle w:val="None"/>
+          <w:rStyle w:val="None A"/>
           <w:rFonts w:ascii="微软雅黑" w:cs="微软雅黑" w:hAnsi="微软雅黑" w:eastAsia="微软雅黑"/>
           <w:b w:val="1"/>
           <w:bCs w:val="1"/>
@@ -4156,7 +4196,7 @@
         <w:ind w:right="301"/>
         <w:jc w:val="left"/>
         <w:rPr>
-          <w:rStyle w:val="None"/>
+          <w:rStyle w:val="None A"/>
           <w:rFonts w:ascii="微软雅黑 Light" w:cs="微软雅黑 Light" w:hAnsi="微软雅黑 Light" w:eastAsia="微软雅黑 Light"/>
           <w:color w:val="111111"/>
           <w:kern w:val="0"/>
@@ -4169,7 +4209,7 @@
       </w:pPr>
       <w:r>
         <w:rPr>
-          <w:rStyle w:val="None"/>
+          <w:rStyle w:val="None A"/>
           <w:rFonts w:ascii="微软雅黑 Light" w:cs="微软雅黑 Light" w:hAnsi="微软雅黑 Light" w:eastAsia="微软雅黑 Light"/>
           <w:color w:val="111111"/>
           <w:kern w:val="0"/>
@@ -4183,7 +4223,7 @@
       </w:r>
       <w:r>
         <w:rPr>
-          <w:rStyle w:val="None"/>
+          <w:rStyle w:val="None A"/>
           <w:rFonts w:ascii="微软雅黑 Light" w:cs="微软雅黑 Light" w:hAnsi="微软雅黑 Light" w:eastAsia="微软雅黑 Light"/>
           <w:color w:val="111111"/>
           <w:kern w:val="0"/>
@@ -4197,7 +4237,7 @@
       </w:r>
       <w:r>
         <w:rPr>
-          <w:rStyle w:val="None"/>
+          <w:rStyle w:val="None A"/>
           <w:rFonts w:ascii="微软雅黑 Light" w:cs="微软雅黑 Light" w:hAnsi="微软雅黑 Light" w:eastAsia="微软雅黑 Light"/>
           <w:color w:val="111111"/>
           <w:kern w:val="0"/>
@@ -4224,7 +4264,7 @@
         <w:ind w:right="301"/>
         <w:jc w:val="left"/>
         <w:rPr>
-          <w:rStyle w:val="None"/>
+          <w:rStyle w:val="None A"/>
           <w:rFonts w:ascii="微软雅黑 Light" w:cs="微软雅黑 Light" w:hAnsi="微软雅黑 Light" w:eastAsia="微软雅黑 Light"/>
           <w:color w:val="111111"/>
           <w:kern w:val="0"/>
@@ -4237,7 +4277,7 @@
       </w:pPr>
       <w:r>
         <w:rPr>
-          <w:rStyle w:val="None"/>
+          <w:rStyle w:val="None A"/>
           <w:rFonts w:ascii="微软雅黑 Light" w:cs="微软雅黑 Light" w:hAnsi="微软雅黑 Light" w:eastAsia="微软雅黑 Light"/>
           <w:color w:val="111111"/>
           <w:kern w:val="0"/>
@@ -4251,7 +4291,7 @@
       </w:r>
       <w:r>
         <w:rPr>
-          <w:rStyle w:val="None"/>
+          <w:rStyle w:val="None A"/>
           <w:rFonts w:ascii="微软雅黑 Light" w:cs="微软雅黑 Light" w:hAnsi="微软雅黑 Light" w:eastAsia="微软雅黑 Light"/>
           <w:color w:val="111111"/>
           <w:kern w:val="0"/>
@@ -4265,7 +4305,7 @@
       </w:r>
       <w:r>
         <w:rPr>
-          <w:rStyle w:val="None"/>
+          <w:rStyle w:val="None A"/>
           <w:rFonts w:ascii="微软雅黑 Light" w:cs="微软雅黑 Light" w:hAnsi="微软雅黑 Light" w:eastAsia="微软雅黑 Light"/>
           <w:color w:val="111111"/>
           <w:kern w:val="0"/>
@@ -4292,20 +4332,20 @@
         <w:ind w:right="301"/>
         <w:jc w:val="left"/>
         <w:rPr>
-          <w:rStyle w:val="None"/>
-          <w:rFonts w:ascii="微软雅黑 Light" w:cs="微软雅黑 Light" w:hAnsi="微软雅黑 Light" w:eastAsia="微软雅黑 Light"/>
-          <w:color w:val="111111"/>
-          <w:kern w:val="0"/>
-          <w:sz w:val="24"/>
-          <w:szCs w:val="24"/>
-          <w:u w:color="111111"/>
-          <w:rtl w:val="0"/>
-          <w:lang w:val="zh-TW" w:eastAsia="zh-TW"/>
-        </w:rPr>
-      </w:pPr>
-      <w:r>
-        <w:rPr>
-          <w:rStyle w:val="None"/>
+          <w:rStyle w:val="None A"/>
+          <w:rFonts w:ascii="微软雅黑 Light" w:cs="微软雅黑 Light" w:hAnsi="微软雅黑 Light" w:eastAsia="微软雅黑 Light"/>
+          <w:color w:val="111111"/>
+          <w:kern w:val="0"/>
+          <w:sz w:val="24"/>
+          <w:szCs w:val="24"/>
+          <w:u w:color="111111"/>
+          <w:rtl w:val="0"/>
+          <w:lang w:val="zh-TW" w:eastAsia="zh-TW"/>
+        </w:rPr>
+      </w:pPr>
+      <w:r>
+        <w:rPr>
+          <w:rStyle w:val="None A"/>
           <w:rFonts w:ascii="微软雅黑 Light" w:cs="微软雅黑 Light" w:hAnsi="微软雅黑 Light" w:eastAsia="微软雅黑 Light"/>
           <w:color w:val="111111"/>
           <w:kern w:val="0"/>
@@ -4319,7 +4359,7 @@
       </w:r>
       <w:r>
         <w:rPr>
-          <w:rStyle w:val="None"/>
+          <w:rStyle w:val="None A"/>
           <w:rFonts w:ascii="微软雅黑 Light" w:cs="微软雅黑 Light" w:hAnsi="微软雅黑 Light" w:eastAsia="微软雅黑 Light"/>
           <w:color w:val="111111"/>
           <w:kern w:val="0"/>
@@ -4333,26 +4373,28 @@
       </w:r>
       <w:r>
         <w:rPr>
-          <w:rStyle w:val="None"/>
-          <w:rFonts w:ascii="微软雅黑 Light" w:cs="微软雅黑 Light" w:hAnsi="微软雅黑 Light" w:eastAsia="微软雅黑 Light"/>
-          <w:color w:val="111111"/>
-          <w:kern w:val="0"/>
-          <w:sz w:val="24"/>
-          <w:szCs w:val="24"/>
-          <w:u w:color="111111"/>
-          <w:rtl w:val="0"/>
-          <w:lang w:val="zh-CN" w:eastAsia="zh-CN"/>
+          <w:rStyle w:val="None A"/>
+          <w:rFonts w:ascii="微软雅黑 Light" w:cs="微软雅黑 Light" w:hAnsi="微软雅黑 Light" w:eastAsia="微软雅黑 Light"/>
+          <w:color w:val="111111"/>
+          <w:kern w:val="0"/>
+          <w:sz w:val="24"/>
+          <w:szCs w:val="24"/>
+          <w:u w:color="111111"/>
+          <w:rtl w:val="0"/>
+          <w:lang w:val="zh-TW" w:eastAsia="zh-TW"/>
         </w:rPr>
         <w:t xml:space="preserve"> | </w:t>
       </w:r>
       <w:r>
         <w:rPr>
-          <w:rFonts w:ascii="微软雅黑 Light" w:cs="微软雅黑 Light" w:hAnsi="微软雅黑 Light" w:eastAsia="微软雅黑 Light"/>
-          <w:color w:val="111111"/>
-          <w:sz w:val="24"/>
-          <w:szCs w:val="24"/>
-          <w:rtl w:val="0"/>
-          <w:lang w:val="zh-CN" w:eastAsia="zh-CN"/>
+          <w:rStyle w:val="None A"/>
+          <w:rFonts w:ascii="微软雅黑 Light" w:cs="微软雅黑 Light" w:hAnsi="微软雅黑 Light" w:eastAsia="微软雅黑 Light"/>
+          <w:color w:val="111111"/>
+          <w:sz w:val="24"/>
+          <w:szCs w:val="24"/>
+          <w:u w:color="111111"/>
+          <w:rtl w:val="0"/>
+          <w:lang w:val="zh-TW" w:eastAsia="zh-TW"/>
         </w:rPr>
         <w:t>AngularJS</w:t>
       </w:r>
@@ -4371,20 +4413,20 @@
         <w:ind w:right="301"/>
         <w:jc w:val="left"/>
         <w:rPr>
-          <w:rStyle w:val="None"/>
-          <w:rFonts w:ascii="微软雅黑 Light" w:cs="微软雅黑 Light" w:hAnsi="微软雅黑 Light" w:eastAsia="微软雅黑 Light"/>
-          <w:color w:val="111111"/>
-          <w:kern w:val="0"/>
-          <w:sz w:val="24"/>
-          <w:szCs w:val="24"/>
-          <w:u w:color="111111"/>
-          <w:rtl w:val="0"/>
-          <w:lang w:val="zh-TW" w:eastAsia="zh-TW"/>
-        </w:rPr>
-      </w:pPr>
-      <w:r>
-        <w:rPr>
-          <w:rStyle w:val="None"/>
+          <w:rStyle w:val="None A"/>
+          <w:rFonts w:ascii="微软雅黑 Light" w:cs="微软雅黑 Light" w:hAnsi="微软雅黑 Light" w:eastAsia="微软雅黑 Light"/>
+          <w:color w:val="111111"/>
+          <w:kern w:val="0"/>
+          <w:sz w:val="24"/>
+          <w:szCs w:val="24"/>
+          <w:u w:color="111111"/>
+          <w:rtl w:val="0"/>
+          <w:lang w:val="zh-TW" w:eastAsia="zh-TW"/>
+        </w:rPr>
+      </w:pPr>
+      <w:r>
+        <w:rPr>
+          <w:rStyle w:val="None A"/>
           <w:rFonts w:ascii="微软雅黑 Light" w:cs="微软雅黑 Light" w:hAnsi="微软雅黑 Light" w:eastAsia="微软雅黑 Light"/>
           <w:color w:val="111111"/>
           <w:kern w:val="0"/>
@@ -4398,7 +4440,7 @@
       </w:r>
       <w:r>
         <w:rPr>
-          <w:rStyle w:val="None"/>
+          <w:rStyle w:val="None A"/>
           <w:rFonts w:ascii="微软雅黑 Light" w:cs="微软雅黑 Light" w:hAnsi="微软雅黑 Light" w:eastAsia="微软雅黑 Light"/>
           <w:color w:val="111111"/>
           <w:kern w:val="0"/>
@@ -4425,20 +4467,20 @@
         <w:ind w:right="301"/>
         <w:jc w:val="left"/>
         <w:rPr>
-          <w:rStyle w:val="None"/>
-          <w:rFonts w:ascii="微软雅黑 Light" w:cs="微软雅黑 Light" w:hAnsi="微软雅黑 Light" w:eastAsia="微软雅黑 Light"/>
-          <w:color w:val="111111"/>
-          <w:kern w:val="0"/>
-          <w:sz w:val="24"/>
-          <w:szCs w:val="24"/>
-          <w:u w:color="111111"/>
-          <w:rtl w:val="0"/>
-          <w:lang w:val="zh-TW" w:eastAsia="zh-TW"/>
-        </w:rPr>
-      </w:pPr>
-      <w:r>
-        <w:rPr>
-          <w:rStyle w:val="None"/>
+          <w:rStyle w:val="None A"/>
+          <w:rFonts w:ascii="微软雅黑 Light" w:cs="微软雅黑 Light" w:hAnsi="微软雅黑 Light" w:eastAsia="微软雅黑 Light"/>
+          <w:color w:val="111111"/>
+          <w:kern w:val="0"/>
+          <w:sz w:val="24"/>
+          <w:szCs w:val="24"/>
+          <w:u w:color="111111"/>
+          <w:rtl w:val="0"/>
+          <w:lang w:val="zh-TW" w:eastAsia="zh-TW"/>
+        </w:rPr>
+      </w:pPr>
+      <w:r>
+        <w:rPr>
+          <w:rStyle w:val="None A"/>
           <w:rFonts w:ascii="微软雅黑 Light" w:cs="微软雅黑 Light" w:hAnsi="微软雅黑 Light" w:eastAsia="微软雅黑 Light"/>
           <w:color w:val="111111"/>
           <w:kern w:val="0"/>
@@ -4452,7 +4494,7 @@
       </w:r>
       <w:r>
         <w:rPr>
-          <w:rStyle w:val="None"/>
+          <w:rStyle w:val="None A"/>
           <w:rFonts w:ascii="微软雅黑 Light" w:cs="微软雅黑 Light" w:hAnsi="微软雅黑 Light" w:eastAsia="微软雅黑 Light"/>
           <w:color w:val="111111"/>
           <w:kern w:val="0"/>
@@ -4479,20 +4521,20 @@
         <w:ind w:right="301"/>
         <w:jc w:val="left"/>
         <w:rPr>
-          <w:rStyle w:val="None"/>
-          <w:rFonts w:ascii="微软雅黑 Light" w:cs="微软雅黑 Light" w:hAnsi="微软雅黑 Light" w:eastAsia="微软雅黑 Light"/>
-          <w:color w:val="111111"/>
-          <w:kern w:val="0"/>
-          <w:sz w:val="24"/>
-          <w:szCs w:val="24"/>
-          <w:u w:color="111111"/>
-          <w:rtl w:val="0"/>
-          <w:lang w:val="zh-TW" w:eastAsia="zh-TW"/>
-        </w:rPr>
-      </w:pPr>
-      <w:r>
-        <w:rPr>
-          <w:rStyle w:val="None"/>
+          <w:rStyle w:val="None A"/>
+          <w:rFonts w:ascii="微软雅黑 Light" w:cs="微软雅黑 Light" w:hAnsi="微软雅黑 Light" w:eastAsia="微软雅黑 Light"/>
+          <w:color w:val="111111"/>
+          <w:kern w:val="0"/>
+          <w:sz w:val="24"/>
+          <w:szCs w:val="24"/>
+          <w:u w:color="111111"/>
+          <w:rtl w:val="0"/>
+          <w:lang w:val="zh-TW" w:eastAsia="zh-TW"/>
+        </w:rPr>
+      </w:pPr>
+      <w:r>
+        <w:rPr>
+          <w:rStyle w:val="None A"/>
           <w:rFonts w:ascii="微软雅黑 Light" w:cs="微软雅黑 Light" w:hAnsi="微软雅黑 Light" w:eastAsia="微软雅黑 Light"/>
           <w:color w:val="111111"/>
           <w:kern w:val="0"/>
@@ -4506,7 +4548,7 @@
       </w:r>
       <w:r>
         <w:rPr>
-          <w:rStyle w:val="None"/>
+          <w:rStyle w:val="None A"/>
           <w:rFonts w:ascii="微软雅黑 Light" w:cs="微软雅黑 Light" w:hAnsi="微软雅黑 Light" w:eastAsia="微软雅黑 Light"/>
           <w:color w:val="111111"/>
           <w:kern w:val="0"/>
@@ -4533,20 +4575,20 @@
         <w:ind w:right="301"/>
         <w:jc w:val="left"/>
         <w:rPr>
-          <w:rStyle w:val="None"/>
-          <w:rFonts w:ascii="微软雅黑 Light" w:cs="微软雅黑 Light" w:hAnsi="微软雅黑 Light" w:eastAsia="微软雅黑 Light"/>
-          <w:color w:val="111111"/>
-          <w:kern w:val="0"/>
-          <w:sz w:val="24"/>
-          <w:szCs w:val="24"/>
-          <w:u w:color="111111"/>
-          <w:rtl w:val="0"/>
-          <w:lang w:val="zh-TW" w:eastAsia="zh-TW"/>
-        </w:rPr>
-      </w:pPr>
-      <w:r>
-        <w:rPr>
-          <w:rStyle w:val="None"/>
+          <w:rStyle w:val="None A"/>
+          <w:rFonts w:ascii="微软雅黑 Light" w:cs="微软雅黑 Light" w:hAnsi="微软雅黑 Light" w:eastAsia="微软雅黑 Light"/>
+          <w:color w:val="111111"/>
+          <w:kern w:val="0"/>
+          <w:sz w:val="24"/>
+          <w:szCs w:val="24"/>
+          <w:u w:color="111111"/>
+          <w:rtl w:val="0"/>
+          <w:lang w:val="zh-TW" w:eastAsia="zh-TW"/>
+        </w:rPr>
+      </w:pPr>
+      <w:r>
+        <w:rPr>
+          <w:rStyle w:val="None A"/>
           <w:rFonts w:ascii="微软雅黑 Light" w:cs="微软雅黑 Light" w:hAnsi="微软雅黑 Light" w:eastAsia="微软雅黑 Light"/>
           <w:color w:val="111111"/>
           <w:kern w:val="0"/>
@@ -4560,7 +4602,7 @@
       </w:r>
       <w:r>
         <w:rPr>
-          <w:rStyle w:val="None"/>
+          <w:rStyle w:val="None A"/>
           <w:rFonts w:ascii="微软雅黑 Light" w:cs="微软雅黑 Light" w:hAnsi="微软雅黑 Light" w:eastAsia="微软雅黑 Light"/>
           <w:color w:val="111111"/>
           <w:kern w:val="0"/>
@@ -4588,7 +4630,7 @@
         <w:jc w:val="left"/>
         <w:outlineLvl w:val="1"/>
         <w:rPr>
-          <w:rStyle w:val="None"/>
+          <w:rStyle w:val="None A"/>
           <w:rFonts w:ascii="微软雅黑" w:cs="微软雅黑" w:hAnsi="微软雅黑" w:eastAsia="微软雅黑"/>
           <w:b w:val="1"/>
           <w:bCs w:val="1"/>
@@ -4602,6 +4644,7 @@
       </w:pPr>
       <w:r>
         <w:rPr>
+          <w:rStyle w:val="None A"/>
           <w:rFonts w:ascii="微软雅黑" w:cs="微软雅黑" w:hAnsi="微软雅黑" w:eastAsia="微软雅黑"/>
           <w:b w:val="1"/>
           <w:bCs w:val="1"/>
@@ -4611,7 +4654,7 @@
           <w:szCs w:val="36"/>
           <w:u w:color="111111"/>
           <w:rtl w:val="0"/>
-          <w:lang w:val="zh-CN" w:eastAsia="zh-CN"/>
+          <w:lang w:val="zh-TW" w:eastAsia="zh-TW"/>
         </w:rPr>
         <w:t>自我评价</w:t>
       </w:r>
@@ -4623,19 +4666,19 @@
         <w:shd w:val="clear" w:color="auto" w:fill="ffffff"/>
         <w:spacing w:before="336" w:after="336" w:line="400" w:lineRule="exact"/>
         <w:rPr>
-          <w:rStyle w:val="None"/>
-          <w:rFonts w:ascii="微软雅黑 Light" w:cs="微软雅黑 Light" w:hAnsi="微软雅黑 Light" w:eastAsia="微软雅黑 Light"/>
-          <w:color w:val="111111"/>
-          <w:kern w:val="0"/>
-          <w:sz w:val="24"/>
-          <w:szCs w:val="24"/>
-          <w:u w:color="111111"/>
-          <w:lang w:val="zh-TW" w:eastAsia="zh-TW"/>
-        </w:rPr>
-      </w:pPr>
-      <w:r>
-        <w:rPr>
-          <w:rStyle w:val="None"/>
+          <w:rStyle w:val="None A"/>
+          <w:rFonts w:ascii="微软雅黑 Light" w:cs="微软雅黑 Light" w:hAnsi="微软雅黑 Light" w:eastAsia="微软雅黑 Light"/>
+          <w:color w:val="111111"/>
+          <w:kern w:val="0"/>
+          <w:sz w:val="24"/>
+          <w:szCs w:val="24"/>
+          <w:u w:color="111111"/>
+          <w:lang w:val="zh-TW" w:eastAsia="zh-TW"/>
+        </w:rPr>
+      </w:pPr>
+      <w:r>
+        <w:rPr>
+          <w:rStyle w:val="None A"/>
           <w:rFonts w:ascii="微软雅黑 Light" w:cs="微软雅黑 Light" w:hAnsi="微软雅黑 Light" w:eastAsia="微软雅黑 Light"/>
           <w:color w:val="111111"/>
           <w:kern w:val="0"/>
@@ -4663,7 +4706,7 @@
         <w:jc w:val="left"/>
         <w:outlineLvl w:val="1"/>
         <w:rPr>
-          <w:rStyle w:val="None"/>
+          <w:rStyle w:val="None A"/>
           <w:rFonts w:ascii="微软雅黑" w:cs="微软雅黑" w:hAnsi="微软雅黑" w:eastAsia="微软雅黑"/>
           <w:b w:val="1"/>
           <w:bCs w:val="1"/>
@@ -4677,7 +4720,7 @@
       </w:pPr>
       <w:r>
         <w:rPr>
-          <w:rStyle w:val="None"/>
+          <w:rStyle w:val="None A"/>
           <w:rFonts w:ascii="微软雅黑" w:cs="微软雅黑" w:hAnsi="微软雅黑" w:eastAsia="微软雅黑"/>
           <w:b w:val="1"/>
           <w:bCs w:val="1"/>
@@ -4698,20 +4741,10 @@
         <w:widowControl w:val="1"/>
         <w:shd w:val="clear" w:color="auto" w:fill="ffffff"/>
         <w:spacing w:before="336" w:after="336" w:line="400" w:lineRule="exact"/>
-        <w:rPr>
-          <w:rStyle w:val="None"/>
-          <w:rFonts w:ascii="微软雅黑 Light" w:cs="微软雅黑 Light" w:hAnsi="微软雅黑 Light" w:eastAsia="微软雅黑 Light"/>
-          <w:color w:val="111111"/>
-          <w:kern w:val="0"/>
-          <w:sz w:val="24"/>
-          <w:szCs w:val="24"/>
-          <w:u w:color="111111"/>
-          <w:lang w:val="zh-TW" w:eastAsia="zh-TW"/>
-        </w:rPr>
-      </w:pPr>
-      <w:r>
-        <w:rPr>
-          <w:rStyle w:val="None"/>
+      </w:pPr>
+      <w:r>
+        <w:rPr>
+          <w:rStyle w:val="None A"/>
           <w:rFonts w:ascii="微软雅黑 Light" w:cs="微软雅黑 Light" w:hAnsi="微软雅黑 Light" w:eastAsia="微软雅黑 Light"/>
           <w:color w:val="111111"/>
           <w:kern w:val="0"/>
@@ -5882,6 +5915,12 @@
       <w:lang w:val="en-US"/>
     </w:rPr>
   </w:style>
+  <w:style w:type="character" w:styleId="None A">
+    <w:name w:val="None A"/>
+    <w:rPr>
+      <w:lang w:val="zh-TW" w:eastAsia="zh-TW"/>
+    </w:rPr>
+  </w:style>
   <w:style w:type="numbering" w:styleId="Imported Style 1">
     <w:name w:val="Imported Style 1"/>
     <w:pPr>
@@ -5890,12 +5929,9 @@
       </w:numPr>
     </w:pPr>
   </w:style>
-  <w:style w:type="character" w:styleId="None">
-    <w:name w:val="None"/>
-  </w:style>
   <w:style w:type="character" w:styleId="Hyperlink.0">
     <w:name w:val="Hyperlink.0"/>
-    <w:basedOn w:val="None"/>
+    <w:basedOn w:val="None A"/>
     <w:next w:val="Hyperlink.0"/>
     <w:rPr>
       <w:kern w:val="0"/>
@@ -5913,7 +5949,7 @@
   </w:style>
   <w:style w:type="character" w:styleId="Hyperlink.1">
     <w:name w:val="Hyperlink.1"/>
-    <w:basedOn w:val="None"/>
+    <w:basedOn w:val="None A"/>
     <w:next w:val="Hyperlink.1"/>
     <w:rPr>
       <w:rFonts w:ascii="微软雅黑" w:cs="微软雅黑" w:hAnsi="微软雅黑" w:eastAsia="微软雅黑"/>
@@ -5927,7 +5963,7 @@
   </w:style>
   <w:style w:type="character" w:styleId="Hyperlink.2">
     <w:name w:val="Hyperlink.2"/>
-    <w:basedOn w:val="None"/>
+    <w:basedOn w:val="None A"/>
     <w:next w:val="Hyperlink.2"/>
     <w:rPr>
       <w:kern w:val="0"/>
@@ -5937,22 +5973,8 @@
   </w:style>
   <w:style w:type="character" w:styleId="Hyperlink.3">
     <w:name w:val="Hyperlink.3"/>
-    <w:basedOn w:val="None"/>
+    <w:basedOn w:val="None A"/>
     <w:next w:val="Hyperlink.3"/>
-    <w:rPr>
-      <w:rFonts w:ascii="微软雅黑" w:cs="微软雅黑" w:hAnsi="微软雅黑" w:eastAsia="微软雅黑"/>
-      <w:color w:val="111111"/>
-      <w:kern w:val="0"/>
-      <w:sz w:val="24"/>
-      <w:szCs w:val="24"/>
-      <w:u w:val="single" w:color="111111"/>
-      <w:lang w:val="zh-TW" w:eastAsia="zh-TW"/>
-    </w:rPr>
-  </w:style>
-  <w:style w:type="character" w:styleId="Hyperlink.4">
-    <w:name w:val="Hyperlink.4"/>
-    <w:basedOn w:val="None"/>
-    <w:next w:val="Hyperlink.4"/>
     <w:rPr>
       <w:rFonts w:ascii="微软雅黑" w:cs="微软雅黑" w:hAnsi="微软雅黑" w:eastAsia="微软雅黑"/>
       <w:b w:val="1"/>
@@ -6169,17 +6191,17 @@
         <a:solidFill>
           <a:srgbClr val="FFFFFF"/>
         </a:solidFill>
-        <a:ln w="12700" cap="flat">
+        <a:ln w="25400" cap="flat">
           <a:solidFill>
             <a:schemeClr val="accent1"/>
           </a:solidFill>
           <a:prstDash val="solid"/>
-          <a:miter lim="800000"/>
+          <a:round/>
         </a:ln>
         <a:effectLst/>
         <a:sp3d/>
       </a:spPr>
-      <a:bodyPr rot="0" spcFirstLastPara="1" vertOverflow="overflow" horzOverflow="overflow" vert="horz" wrap="square" lIns="45719" tIns="45719" rIns="45719" bIns="45719" numCol="1" spcCol="38100" rtlCol="0" anchor="ctr" upright="0">
+      <a:bodyPr rot="0" spcFirstLastPara="1" vertOverflow="overflow" horzOverflow="overflow" vert="horz" wrap="square" lIns="45718" tIns="45718" rIns="45718" bIns="45718" numCol="1" spcCol="38100" rtlCol="0" anchor="ctr" upright="0">
         <a:spAutoFit/>
       </a:bodyPr>
       <a:lstStyle>
@@ -6207,10 +6229,10 @@
             </a:solidFill>
             <a:effectLst/>
             <a:uFillTx/>
-            <a:latin typeface="Calibri"/>
-            <a:ea typeface="Calibri"/>
-            <a:cs typeface="Calibri"/>
-            <a:sym typeface="Calibri"/>
+            <a:latin typeface="+mn-lt"/>
+            <a:ea typeface="+mn-ea"/>
+            <a:cs typeface="+mn-cs"/>
+            <a:sym typeface="Helvetica"/>
           </a:defRPr>
         </a:defPPr>
         <a:lvl1pPr marL="0" marR="0" indent="0" algn="l" defTabSz="914400" rtl="0" fontAlgn="auto" latinLnBrk="1" hangingPunct="0">
@@ -6458,12 +6480,12 @@
     <a:lnDef>
       <a:spPr>
         <a:noFill/>
-        <a:ln w="12700" cap="flat">
+        <a:ln w="25400" cap="flat">
           <a:solidFill>
             <a:schemeClr val="accent1"/>
           </a:solidFill>
           <a:prstDash val="solid"/>
-          <a:miter lim="800000"/>
+          <a:round/>
         </a:ln>
         <a:effectLst/>
         <a:sp3d/>
@@ -6750,7 +6772,7 @@
         <a:effectLst/>
         <a:sp3d/>
       </a:spPr>
-      <a:bodyPr rot="0" spcFirstLastPara="1" vertOverflow="overflow" horzOverflow="overflow" vert="horz" wrap="square" lIns="45719" tIns="45719" rIns="45719" bIns="45719" numCol="1" spcCol="38100" rtlCol="0" anchor="t" upright="0">
+      <a:bodyPr rot="0" spcFirstLastPara="1" vertOverflow="overflow" horzOverflow="overflow" vert="horz" wrap="square" lIns="45718" tIns="45718" rIns="45718" bIns="45718" numCol="1" spcCol="38100" rtlCol="0" anchor="t" upright="0">
         <a:spAutoFit/>
       </a:bodyPr>
       <a:lstStyle>
@@ -6778,10 +6800,10 @@
             </a:solidFill>
             <a:effectLst/>
             <a:uFillTx/>
-            <a:latin typeface="Calibri"/>
-            <a:ea typeface="Calibri"/>
-            <a:cs typeface="Calibri"/>
-            <a:sym typeface="Calibri"/>
+            <a:latin typeface="+mn-lt"/>
+            <a:ea typeface="+mn-ea"/>
+            <a:cs typeface="+mn-cs"/>
+            <a:sym typeface="Helvetica"/>
           </a:defRPr>
         </a:defPPr>
         <a:lvl1pPr marL="0" marR="0" indent="0" algn="l" defTabSz="914400" rtl="0" fontAlgn="auto" latinLnBrk="1" hangingPunct="0">

</xml_diff>